<commit_message>
Made SnakeEyes.java output to text file so I could do Excel stats magic. Ran program a few hundred times to get data, then compared it to theory (probability). Documentation complete, mostly.
</commit_message>
<xml_diff>
--- a/Unit 3 Examples/SnakeEyes/COMP268_SnakeEyes_MyProgramProfile.docx
+++ b/Unit 3 Examples/SnakeEyes/COMP268_SnakeEyes_MyProgramProfile.docx
@@ -34,11 +34,9 @@
             <w:r>
               <w:t xml:space="preserve">LEARNING PROFILE FOR </w:t>
             </w:r>
-            <w:proofErr w:type="spellStart"/>
             <w:r>
               <w:t>SnakeEyes</w:t>
             </w:r>
-            <w:proofErr w:type="spellEnd"/>
           </w:p>
         </w:tc>
       </w:tr>
@@ -506,14 +504,12 @@
         </w:rPr>
         <w:t xml:space="preserve">private static final </w:t>
       </w:r>
-      <w:proofErr w:type="spellStart"/>
       <w:r>
         <w:rPr>
           <w:rStyle w:val="CodeChar"/>
         </w:rPr>
         <w:t>boolean</w:t>
       </w:r>
-      <w:proofErr w:type="spellEnd"/>
       <w:r>
         <w:t>)</w:t>
       </w:r>
@@ -1043,12 +1039,107 @@
         <w:rPr>
           <w:sz w:val="16"/>
         </w:rPr>
+        <w:sectPr>
+          <w:type w:val="continuous"/>
+          <w:pgSz w:w="12240" w:h="15840"/>
+          <w:pgMar w:top="1440" w:right="1134" w:bottom="1440" w:left="1440" w:header="720" w:footer="720" w:gutter="0"/>
+          <w:cols w:space="720"/>
+          <w:docGrid w:linePitch="360"/>
+        </w:sectPr>
       </w:pPr>
       <w:r>
         <w:rPr>
           <w:sz w:val="16"/>
         </w:rPr>
         <w:t>It took 20 rolls to get snake eyes.</w:t>
+      </w:r>
+    </w:p>
+    <w:p>
+      <w:pPr>
+        <w:pStyle w:val="Subtitle"/>
+      </w:pPr>
+      <w:r>
+        <w:lastRenderedPageBreak/>
+        <w:t>Example 2</w:t>
+      </w:r>
+    </w:p>
+    <w:p>
+      <w:pPr>
+        <w:pStyle w:val="Code"/>
+        <w:rPr>
+          <w:sz w:val="16"/>
+        </w:rPr>
+      </w:pPr>
+      <w:r>
+        <w:rPr>
+          <w:sz w:val="16"/>
+        </w:rPr>
+        <w:t>Welcome to the magical dice roller game!</w:t>
+      </w:r>
+    </w:p>
+    <w:p>
+      <w:pPr>
+        <w:pStyle w:val="Code"/>
+        <w:rPr>
+          <w:sz w:val="16"/>
+        </w:rPr>
+      </w:pPr>
+      <w:r>
+        <w:rPr>
+          <w:sz w:val="16"/>
+        </w:rPr>
+        <w:t>Let's try to get snake eyes...</w:t>
+      </w:r>
+    </w:p>
+    <w:p>
+      <w:pPr>
+        <w:pStyle w:val="Code"/>
+        <w:rPr>
+          <w:sz w:val="16"/>
+        </w:rPr>
+      </w:pPr>
+    </w:p>
+    <w:p>
+      <w:pPr>
+        <w:pStyle w:val="Code"/>
+        <w:rPr>
+          <w:sz w:val="16"/>
+        </w:rPr>
+      </w:pPr>
+      <w:r>
+        <w:rPr>
+          <w:sz w:val="16"/>
+        </w:rPr>
+        <w:t>Roll  1:</w:t>
+      </w:r>
+      <w:r>
+        <w:rPr>
+          <w:sz w:val="16"/>
+        </w:rPr>
+        <w:tab/>
+        <w:t>1, 1</w:t>
+      </w:r>
+    </w:p>
+    <w:p>
+      <w:pPr>
+        <w:pStyle w:val="Code"/>
+        <w:rPr>
+          <w:sz w:val="16"/>
+        </w:rPr>
+      </w:pPr>
+    </w:p>
+    <w:p>
+      <w:pPr>
+        <w:pStyle w:val="Code"/>
+        <w:rPr>
+          <w:sz w:val="16"/>
+        </w:rPr>
+      </w:pPr>
+      <w:r>
+        <w:rPr>
+          <w:sz w:val="16"/>
+        </w:rPr>
+        <w:t>It took 1 roll to get snake eyes.</w:t>
       </w:r>
     </w:p>
     <w:p>
@@ -1062,114 +1153,6 @@
           <w:docGrid w:linePitch="360"/>
         </w:sectPr>
       </w:pPr>
-    </w:p>
-    <w:p>
-      <w:pPr>
-        <w:pStyle w:val="Subtitle"/>
-      </w:pPr>
-      <w:r>
-        <w:lastRenderedPageBreak/>
-        <w:t>Example 2</w:t>
-      </w:r>
-    </w:p>
-    <w:p>
-      <w:pPr>
-        <w:pStyle w:val="Code"/>
-        <w:rPr>
-          <w:sz w:val="18"/>
-        </w:rPr>
-      </w:pPr>
-    </w:p>
-    <w:p>
-      <w:pPr>
-        <w:pStyle w:val="Code"/>
-        <w:rPr>
-          <w:sz w:val="16"/>
-        </w:rPr>
-      </w:pPr>
-      <w:r>
-        <w:rPr>
-          <w:sz w:val="16"/>
-        </w:rPr>
-        <w:t>Welcome to the magical dice roller game!</w:t>
-      </w:r>
-    </w:p>
-    <w:p>
-      <w:pPr>
-        <w:pStyle w:val="Code"/>
-        <w:rPr>
-          <w:sz w:val="16"/>
-        </w:rPr>
-      </w:pPr>
-      <w:r>
-        <w:rPr>
-          <w:sz w:val="16"/>
-        </w:rPr>
-        <w:t>Let's try to get snake eyes...</w:t>
-      </w:r>
-    </w:p>
-    <w:p>
-      <w:pPr>
-        <w:pStyle w:val="Code"/>
-        <w:rPr>
-          <w:sz w:val="16"/>
-        </w:rPr>
-      </w:pPr>
-    </w:p>
-    <w:p>
-      <w:pPr>
-        <w:pStyle w:val="Code"/>
-        <w:rPr>
-          <w:sz w:val="16"/>
-        </w:rPr>
-      </w:pPr>
-      <w:r>
-        <w:rPr>
-          <w:sz w:val="16"/>
-        </w:rPr>
-        <w:t>Roll  1:</w:t>
-      </w:r>
-      <w:r>
-        <w:rPr>
-          <w:sz w:val="16"/>
-        </w:rPr>
-        <w:tab/>
-        <w:t>1, 1</w:t>
-      </w:r>
-    </w:p>
-    <w:p>
-      <w:pPr>
-        <w:pStyle w:val="Code"/>
-        <w:rPr>
-          <w:sz w:val="16"/>
-        </w:rPr>
-      </w:pPr>
-    </w:p>
-    <w:p>
-      <w:pPr>
-        <w:pStyle w:val="Code"/>
-        <w:rPr>
-          <w:sz w:val="16"/>
-        </w:rPr>
-      </w:pPr>
-      <w:r>
-        <w:rPr>
-          <w:sz w:val="16"/>
-        </w:rPr>
-        <w:t>It took 1 roll to get snake eyes.</w:t>
-      </w:r>
-    </w:p>
-    <w:p>
-      <w:pPr>
-        <w:pStyle w:val="Subtitle"/>
-        <w:sectPr>
-          <w:type w:val="continuous"/>
-          <w:pgSz w:w="12240" w:h="15840"/>
-          <w:pgMar w:top="1440" w:right="1134" w:bottom="1440" w:left="1440" w:header="720" w:footer="720" w:gutter="0"/>
-          <w:cols w:space="720"/>
-          <w:docGrid w:linePitch="360"/>
-        </w:sectPr>
-      </w:pPr>
       <w:r>
         <w:t>Example 3</w:t>
       </w:r>
@@ -2504,8 +2487,6 @@
         </w:rPr>
         <w:t>Roll 57:</w:t>
       </w:r>
-      <w:bookmarkStart w:id="2" w:name="_GoBack"/>
-      <w:bookmarkEnd w:id="2"/>
       <w:r>
         <w:rPr>
           <w:sz w:val="16"/>
@@ -2708,16 +2689,14 @@
         <w:rPr>
           <w:sz w:val="16"/>
         </w:rPr>
-        <w:t>It took 65 rolls to get snake eyes.</w:t>
-      </w:r>
-    </w:p>
-    <w:p>
-      <w:pPr>
-        <w:pStyle w:val="Code"/>
-        <w:rPr>
-          <w:sz w:val="16"/>
-        </w:rPr>
-      </w:pPr>
+        <w:t xml:space="preserve">It </w:t>
+      </w:r>
+      <w:r>
+        <w:rPr>
+          <w:sz w:val="16"/>
+        </w:rPr>
+        <w:t>took 65 rolls to get snake eyes.</w:t>
+      </w:r>
     </w:p>
     <w:p>
       <w:pPr>
@@ -2734,7 +2713,199 @@
     </w:p>
     <w:p>
       <w:r>
-        <w:t>Interesting.</w:t>
+        <w:t>I output the data to a text file to analyze its statistical properties with Excel, and found them to match what is expe</w:t>
+      </w:r>
+      <w:r>
+        <w:t xml:space="preserve">cted for this case (see </w:t>
+      </w:r>
+      <w:r>
+        <w:fldChar w:fldCharType="begin"/>
+      </w:r>
+      <w:r>
+        <w:instrText xml:space="preserve"> REF _Ref482713013 \h </w:instrText>
+      </w:r>
+      <w:r>
+        <w:fldChar w:fldCharType="separate"/>
+      </w:r>
+      <w:r>
+        <w:t xml:space="preserve">Figure </w:t>
+      </w:r>
+      <w:r>
+        <w:rPr>
+          <w:noProof/>
+        </w:rPr>
+        <w:t>1</w:t>
+      </w:r>
+      <w:r>
+        <w:fldChar w:fldCharType="end"/>
+      </w:r>
+      <w:r>
+        <w:t>).</w:t>
+      </w:r>
+      <w:r>
+        <w:t xml:space="preserve"> Having run the program 429 times, the maximum number of rolls was 224 (once), the minimum was 1 (11 times), the most frequent number of rolls was 3 (17 times), the </w:t>
+      </w:r>
+      <w:r>
+        <w:t>mean was 23, the average was 33.97669, and the standard deviation was 34.46047.</w:t>
+      </w:r>
+      <w:bookmarkStart w:id="2" w:name="_GoBack"/>
+      <w:bookmarkEnd w:id="2"/>
+    </w:p>
+    <w:p/>
+    <w:p>
+      <w:pPr>
+        <w:jc w:val="center"/>
+      </w:pPr>
+      <w:r>
+        <w:rPr>
+          <w:noProof/>
+          <w:lang w:val="en-CA" w:eastAsia="en-CA"/>
+        </w:rPr>
+        <w:lastRenderedPageBreak/>
+        <w:drawing>
+          <wp:anchor distT="0" distB="0" distL="114300" distR="114300" simplePos="0" relativeHeight="251657216" behindDoc="0" locked="0" layoutInCell="1" allowOverlap="1" wp14:anchorId="3DE992E4" wp14:editId="189066DB">
+            <wp:simplePos x="0" y="0"/>
+            <wp:positionH relativeFrom="margin">
+              <wp:posOffset>-30480</wp:posOffset>
+            </wp:positionH>
+            <wp:positionV relativeFrom="margin">
+              <wp:posOffset>457200</wp:posOffset>
+            </wp:positionV>
+            <wp:extent cx="6137910" cy="2902585"/>
+            <wp:effectExtent l="0" t="0" r="15240" b="12065"/>
+            <wp:wrapSquare wrapText="bothSides"/>
+            <wp:docPr id="1" name="Chart 1">
+              <a:extLst xmlns:a="http://schemas.openxmlformats.org/drawingml/2006/main">
+                <a:ext uri="{FF2B5EF4-FFF2-40B4-BE49-F238E27FC236}">
+                  <a16:creationId xmlns:a16="http://schemas.microsoft.com/office/drawing/2014/main" id="{DCD53EB1-BF68-4C21-BDB1-80E1D47B629C}"/>
+                </a:ext>
+              </a:extLst>
+            </wp:docPr>
+            <wp:cNvGraphicFramePr/>
+            <a:graphic xmlns:a="http://schemas.openxmlformats.org/drawingml/2006/main">
+              <a:graphicData uri="http://schemas.openxmlformats.org/drawingml/2006/chart">
+                <c:chart xmlns:c="http://schemas.openxmlformats.org/drawingml/2006/chart" xmlns:r="http://schemas.openxmlformats.org/officeDocument/2006/relationships" r:id="rId10"/>
+              </a:graphicData>
+            </a:graphic>
+            <wp14:sizeRelV relativeFrom="margin">
+              <wp14:pctHeight>0</wp14:pctHeight>
+            </wp14:sizeRelV>
+          </wp:anchor>
+        </w:drawing>
+      </w:r>
+      <w:r>
+        <w:rPr>
+          <w:noProof/>
+        </w:rPr>
+        <mc:AlternateContent>
+          <mc:Choice Requires="wps">
+            <w:drawing>
+              <wp:anchor distT="0" distB="0" distL="114300" distR="114300" simplePos="0" relativeHeight="251659264" behindDoc="0" locked="0" layoutInCell="1" allowOverlap="1" wp14:anchorId="3672C909" wp14:editId="00532067">
+                <wp:simplePos x="0" y="0"/>
+                <wp:positionH relativeFrom="column">
+                  <wp:posOffset>-31750</wp:posOffset>
+                </wp:positionH>
+                <wp:positionV relativeFrom="paragraph">
+                  <wp:posOffset>3415665</wp:posOffset>
+                </wp:positionV>
+                <wp:extent cx="6137910" cy="635"/>
+                <wp:effectExtent l="0" t="0" r="0" b="0"/>
+                <wp:wrapSquare wrapText="bothSides"/>
+                <wp:docPr id="2" name="Text Box 2"/>
+                <wp:cNvGraphicFramePr/>
+                <a:graphic xmlns:a="http://schemas.openxmlformats.org/drawingml/2006/main">
+                  <a:graphicData uri="http://schemas.microsoft.com/office/word/2010/wordprocessingShape">
+                    <wps:wsp>
+                      <wps:cNvSpPr txBox="1"/>
+                      <wps:spPr>
+                        <a:xfrm>
+                          <a:off x="0" y="0"/>
+                          <a:ext cx="6137910" cy="635"/>
+                        </a:xfrm>
+                        <a:prstGeom prst="rect">
+                          <a:avLst/>
+                        </a:prstGeom>
+                        <a:solidFill>
+                          <a:prstClr val="white"/>
+                        </a:solidFill>
+                        <a:ln>
+                          <a:noFill/>
+                        </a:ln>
+                      </wps:spPr>
+                      <wps:txbx>
+                        <w:txbxContent>
+                          <w:p>
+                            <w:pPr>
+                              <w:pStyle w:val="Caption"/>
+                              <w:rPr>
+                                <w:noProof/>
+                              </w:rPr>
+                            </w:pPr>
+                            <w:bookmarkStart w:id="3" w:name="_Ref482713013"/>
+                            <w:r>
+                              <w:t xml:space="preserve">Figure </w:t>
+                            </w:r>
+                            <w:fldSimple w:instr=" SEQ Figure \* ARABIC ">
+                              <w:r>
+                                <w:rPr>
+                                  <w:noProof/>
+                                </w:rPr>
+                                <w:t>1</w:t>
+                              </w:r>
+                            </w:fldSimple>
+                            <w:bookmarkEnd w:id="3"/>
+                          </w:p>
+                        </w:txbxContent>
+                      </wps:txbx>
+                      <wps:bodyPr rot="0" spcFirstLastPara="0" vertOverflow="overflow" horzOverflow="overflow" vert="horz" wrap="square" lIns="0" tIns="0" rIns="0" bIns="0" numCol="1" spcCol="0" rtlCol="0" fromWordArt="0" anchor="t" anchorCtr="0" forceAA="0" compatLnSpc="1">
+                        <a:prstTxWarp prst="textNoShape">
+                          <a:avLst/>
+                        </a:prstTxWarp>
+                        <a:spAutoFit/>
+                      </wps:bodyPr>
+                    </wps:wsp>
+                  </a:graphicData>
+                </a:graphic>
+              </wp:anchor>
+            </w:drawing>
+          </mc:Choice>
+          <mc:Fallback>
+            <w:pict>
+              <v:shapetype w14:anchorId="3672C909" id="_x0000_t202" coordsize="21600,21600" o:spt="202" path="m,l,21600r21600,l21600,xe">
+                <v:stroke joinstyle="miter"/>
+                <v:path gradientshapeok="t" o:connecttype="rect"/>
+              </v:shapetype>
+              <v:shape id="Text Box 2" o:spid="_x0000_s1026" type="#_x0000_t202" style="position:absolute;left:0;text-align:left;margin-left:-2.5pt;margin-top:268.95pt;width:483.3pt;height:.05pt;z-index:251659264;visibility:visible;mso-wrap-style:square;mso-wrap-distance-left:9pt;mso-wrap-distance-top:0;mso-wrap-distance-right:9pt;mso-wrap-distance-bottom:0;mso-position-horizontal:absolute;mso-position-horizontal-relative:text;mso-position-vertical:absolute;mso-position-vertical-relative:text;v-text-anchor:top" o:gfxdata="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" stroked="f">
+                <v:textbox style="mso-fit-shape-to-text:t" inset="0,0,0,0">
+                  <w:txbxContent>
+                    <w:p>
+                      <w:pPr>
+                        <w:pStyle w:val="Caption"/>
+                        <w:rPr>
+                          <w:noProof/>
+                        </w:rPr>
+                      </w:pPr>
+                      <w:bookmarkStart w:id="4" w:name="_Ref482713013"/>
+                      <w:r>
+                        <w:t xml:space="preserve">Figure </w:t>
+                      </w:r>
+                      <w:fldSimple w:instr=" SEQ Figure \* ARABIC ">
+                        <w:r>
+                          <w:rPr>
+                            <w:noProof/>
+                          </w:rPr>
+                          <w:t>1</w:t>
+                        </w:r>
+                      </w:fldSimple>
+                      <w:bookmarkEnd w:id="4"/>
+                    </w:p>
+                  </w:txbxContent>
+                </v:textbox>
+                <w10:wrap type="square"/>
+              </v:shape>
+            </w:pict>
+          </mc:Fallback>
+        </mc:AlternateContent>
       </w:r>
     </w:p>
     <w:sectPr>
@@ -2782,7 +2953,7 @@
         <w:sz w:val="20"/>
         <w:szCs w:val="20"/>
       </w:rPr>
-      <w:id w:val="2120955226"/>
+      <w:id w:val="-196001000"/>
       <w:docPartObj>
         <w:docPartGallery w:val="Page Numbers (Bottom of Page)"/>
         <w:docPartUnique/>
@@ -2835,7 +3006,7 @@
             <w:sz w:val="20"/>
             <w:szCs w:val="20"/>
           </w:rPr>
-          <w:t>2</w:t>
+          <w:t>3</w:t>
         </w:r>
         <w:r>
           <w:rPr>
@@ -3837,11 +4008,10 @@
     <w:basedOn w:val="Normal"/>
     <w:link w:val="CodeChar"/>
     <w:qFormat/>
-    <w:rsid w:val="00027609"/>
+    <w:rsid w:val="00566115"/>
     <w:pPr>
       <w:spacing w:after="120" w:line="240" w:lineRule="auto"/>
       <w:contextualSpacing/>
-      <w:jc w:val="both"/>
     </w:pPr>
     <w:rPr>
       <w:rFonts w:ascii="Courier New" w:hAnsi="Courier New" w:cs="Courier New"/>
@@ -3853,7 +4023,7 @@
     <w:name w:val="Code Char"/>
     <w:basedOn w:val="DefaultParagraphFont"/>
     <w:link w:val="Code"/>
-    <w:rsid w:val="00027609"/>
+    <w:rsid w:val="00566115"/>
     <w:rPr>
       <w:rFonts w:ascii="Courier New" w:hAnsi="Courier New" w:cs="Courier New"/>
       <w:sz w:val="20"/>
@@ -3937,6 +4107,3842 @@
 </w:styles>
 </file>
 
+<file path=word/charts/chart1.xml><?xml version="1.0" encoding="utf-8"?>
+<c:chartSpace xmlns:c="http://schemas.openxmlformats.org/drawingml/2006/chart" xmlns:a="http://schemas.openxmlformats.org/drawingml/2006/main" xmlns:r="http://schemas.openxmlformats.org/officeDocument/2006/relationships" xmlns:c16r2="http://schemas.microsoft.com/office/drawing/2015/06/chart">
+  <c:date1904 val="0"/>
+  <c:lang val="en-US"/>
+  <c:roundedCorners val="0"/>
+  <mc:AlternateContent xmlns:mc="http://schemas.openxmlformats.org/markup-compatibility/2006">
+    <mc:Choice xmlns:c14="http://schemas.microsoft.com/office/drawing/2007/8/2/chart" Requires="c14">
+      <c14:style val="102"/>
+    </mc:Choice>
+    <mc:Fallback>
+      <c:style val="2"/>
+    </mc:Fallback>
+  </mc:AlternateContent>
+  <c:chart>
+    <c:autoTitleDeleted val="1"/>
+    <c:plotArea>
+      <c:layout>
+        <c:manualLayout>
+          <c:layoutTarget val="inner"/>
+          <c:xMode val="edge"/>
+          <c:yMode val="edge"/>
+          <c:x val="7.9402597952723322E-2"/>
+          <c:y val="5.4270721159598655E-2"/>
+          <c:w val="0.8196340448132996"/>
+          <c:h val="0.78227541164501624"/>
+        </c:manualLayout>
+      </c:layout>
+      <c:barChart>
+        <c:barDir val="col"/>
+        <c:grouping val="clustered"/>
+        <c:varyColors val="0"/>
+        <c:ser>
+          <c:idx val="0"/>
+          <c:order val="0"/>
+          <c:tx>
+            <c:strRef>
+              <c:f>'data-sorted'!$B$1</c:f>
+              <c:strCache>
+                <c:ptCount val="1"/>
+                <c:pt idx="0">
+                  <c:v>count</c:v>
+                </c:pt>
+              </c:strCache>
+            </c:strRef>
+          </c:tx>
+          <c:spPr>
+            <a:solidFill>
+              <a:schemeClr val="accent1"/>
+            </a:solidFill>
+            <a:ln>
+              <a:noFill/>
+            </a:ln>
+            <a:effectLst/>
+          </c:spPr>
+          <c:invertIfNegative val="0"/>
+          <c:cat>
+            <c:numRef>
+              <c:f>'data-sorted'!$A$2:$A$225</c:f>
+              <c:numCache>
+                <c:formatCode>General</c:formatCode>
+                <c:ptCount val="224"/>
+                <c:pt idx="0">
+                  <c:v>1</c:v>
+                </c:pt>
+                <c:pt idx="1">
+                  <c:v>2</c:v>
+                </c:pt>
+                <c:pt idx="2">
+                  <c:v>3</c:v>
+                </c:pt>
+                <c:pt idx="3">
+                  <c:v>4</c:v>
+                </c:pt>
+                <c:pt idx="4">
+                  <c:v>5</c:v>
+                </c:pt>
+                <c:pt idx="5">
+                  <c:v>6</c:v>
+                </c:pt>
+                <c:pt idx="6">
+                  <c:v>7</c:v>
+                </c:pt>
+                <c:pt idx="7">
+                  <c:v>8</c:v>
+                </c:pt>
+                <c:pt idx="8">
+                  <c:v>9</c:v>
+                </c:pt>
+                <c:pt idx="9">
+                  <c:v>10</c:v>
+                </c:pt>
+                <c:pt idx="10">
+                  <c:v>11</c:v>
+                </c:pt>
+                <c:pt idx="11">
+                  <c:v>12</c:v>
+                </c:pt>
+                <c:pt idx="12">
+                  <c:v>13</c:v>
+                </c:pt>
+                <c:pt idx="13">
+                  <c:v>14</c:v>
+                </c:pt>
+                <c:pt idx="14">
+                  <c:v>15</c:v>
+                </c:pt>
+                <c:pt idx="15">
+                  <c:v>16</c:v>
+                </c:pt>
+                <c:pt idx="16">
+                  <c:v>17</c:v>
+                </c:pt>
+                <c:pt idx="17">
+                  <c:v>18</c:v>
+                </c:pt>
+                <c:pt idx="18">
+                  <c:v>19</c:v>
+                </c:pt>
+                <c:pt idx="19">
+                  <c:v>20</c:v>
+                </c:pt>
+                <c:pt idx="20">
+                  <c:v>21</c:v>
+                </c:pt>
+                <c:pt idx="21">
+                  <c:v>22</c:v>
+                </c:pt>
+                <c:pt idx="22">
+                  <c:v>23</c:v>
+                </c:pt>
+                <c:pt idx="23">
+                  <c:v>24</c:v>
+                </c:pt>
+                <c:pt idx="24">
+                  <c:v>25</c:v>
+                </c:pt>
+                <c:pt idx="25">
+                  <c:v>26</c:v>
+                </c:pt>
+                <c:pt idx="26">
+                  <c:v>27</c:v>
+                </c:pt>
+                <c:pt idx="27">
+                  <c:v>28</c:v>
+                </c:pt>
+                <c:pt idx="28">
+                  <c:v>29</c:v>
+                </c:pt>
+                <c:pt idx="29">
+                  <c:v>30</c:v>
+                </c:pt>
+                <c:pt idx="30">
+                  <c:v>31</c:v>
+                </c:pt>
+                <c:pt idx="31">
+                  <c:v>32</c:v>
+                </c:pt>
+                <c:pt idx="32">
+                  <c:v>33</c:v>
+                </c:pt>
+                <c:pt idx="33">
+                  <c:v>34</c:v>
+                </c:pt>
+                <c:pt idx="34">
+                  <c:v>35</c:v>
+                </c:pt>
+                <c:pt idx="35">
+                  <c:v>36</c:v>
+                </c:pt>
+                <c:pt idx="36">
+                  <c:v>37</c:v>
+                </c:pt>
+                <c:pt idx="37">
+                  <c:v>38</c:v>
+                </c:pt>
+                <c:pt idx="38">
+                  <c:v>39</c:v>
+                </c:pt>
+                <c:pt idx="39">
+                  <c:v>40</c:v>
+                </c:pt>
+                <c:pt idx="40">
+                  <c:v>41</c:v>
+                </c:pt>
+                <c:pt idx="41">
+                  <c:v>42</c:v>
+                </c:pt>
+                <c:pt idx="42">
+                  <c:v>43</c:v>
+                </c:pt>
+                <c:pt idx="43">
+                  <c:v>44</c:v>
+                </c:pt>
+                <c:pt idx="44">
+                  <c:v>45</c:v>
+                </c:pt>
+                <c:pt idx="45">
+                  <c:v>46</c:v>
+                </c:pt>
+                <c:pt idx="46">
+                  <c:v>47</c:v>
+                </c:pt>
+                <c:pt idx="47">
+                  <c:v>48</c:v>
+                </c:pt>
+                <c:pt idx="48">
+                  <c:v>49</c:v>
+                </c:pt>
+                <c:pt idx="49">
+                  <c:v>50</c:v>
+                </c:pt>
+                <c:pt idx="50">
+                  <c:v>51</c:v>
+                </c:pt>
+                <c:pt idx="51">
+                  <c:v>52</c:v>
+                </c:pt>
+                <c:pt idx="52">
+                  <c:v>53</c:v>
+                </c:pt>
+                <c:pt idx="53">
+                  <c:v>54</c:v>
+                </c:pt>
+                <c:pt idx="54">
+                  <c:v>55</c:v>
+                </c:pt>
+                <c:pt idx="55">
+                  <c:v>56</c:v>
+                </c:pt>
+                <c:pt idx="56">
+                  <c:v>57</c:v>
+                </c:pt>
+                <c:pt idx="57">
+                  <c:v>58</c:v>
+                </c:pt>
+                <c:pt idx="58">
+                  <c:v>59</c:v>
+                </c:pt>
+                <c:pt idx="59">
+                  <c:v>60</c:v>
+                </c:pt>
+                <c:pt idx="60">
+                  <c:v>61</c:v>
+                </c:pt>
+                <c:pt idx="61">
+                  <c:v>62</c:v>
+                </c:pt>
+                <c:pt idx="62">
+                  <c:v>63</c:v>
+                </c:pt>
+                <c:pt idx="63">
+                  <c:v>64</c:v>
+                </c:pt>
+                <c:pt idx="64">
+                  <c:v>65</c:v>
+                </c:pt>
+                <c:pt idx="65">
+                  <c:v>66</c:v>
+                </c:pt>
+                <c:pt idx="66">
+                  <c:v>67</c:v>
+                </c:pt>
+                <c:pt idx="67">
+                  <c:v>68</c:v>
+                </c:pt>
+                <c:pt idx="68">
+                  <c:v>69</c:v>
+                </c:pt>
+                <c:pt idx="69">
+                  <c:v>70</c:v>
+                </c:pt>
+                <c:pt idx="70">
+                  <c:v>71</c:v>
+                </c:pt>
+                <c:pt idx="71">
+                  <c:v>72</c:v>
+                </c:pt>
+                <c:pt idx="72">
+                  <c:v>73</c:v>
+                </c:pt>
+                <c:pt idx="73">
+                  <c:v>74</c:v>
+                </c:pt>
+                <c:pt idx="74">
+                  <c:v>75</c:v>
+                </c:pt>
+                <c:pt idx="75">
+                  <c:v>76</c:v>
+                </c:pt>
+                <c:pt idx="76">
+                  <c:v>77</c:v>
+                </c:pt>
+                <c:pt idx="77">
+                  <c:v>78</c:v>
+                </c:pt>
+                <c:pt idx="78">
+                  <c:v>79</c:v>
+                </c:pt>
+                <c:pt idx="79">
+                  <c:v>80</c:v>
+                </c:pt>
+                <c:pt idx="80">
+                  <c:v>81</c:v>
+                </c:pt>
+                <c:pt idx="81">
+                  <c:v>82</c:v>
+                </c:pt>
+                <c:pt idx="82">
+                  <c:v>83</c:v>
+                </c:pt>
+                <c:pt idx="83">
+                  <c:v>84</c:v>
+                </c:pt>
+                <c:pt idx="84">
+                  <c:v>85</c:v>
+                </c:pt>
+                <c:pt idx="85">
+                  <c:v>86</c:v>
+                </c:pt>
+                <c:pt idx="86">
+                  <c:v>87</c:v>
+                </c:pt>
+                <c:pt idx="87">
+                  <c:v>88</c:v>
+                </c:pt>
+                <c:pt idx="88">
+                  <c:v>89</c:v>
+                </c:pt>
+                <c:pt idx="89">
+                  <c:v>90</c:v>
+                </c:pt>
+                <c:pt idx="90">
+                  <c:v>91</c:v>
+                </c:pt>
+                <c:pt idx="91">
+                  <c:v>92</c:v>
+                </c:pt>
+                <c:pt idx="92">
+                  <c:v>93</c:v>
+                </c:pt>
+                <c:pt idx="93">
+                  <c:v>94</c:v>
+                </c:pt>
+                <c:pt idx="94">
+                  <c:v>95</c:v>
+                </c:pt>
+                <c:pt idx="95">
+                  <c:v>96</c:v>
+                </c:pt>
+                <c:pt idx="96">
+                  <c:v>97</c:v>
+                </c:pt>
+                <c:pt idx="97">
+                  <c:v>98</c:v>
+                </c:pt>
+                <c:pt idx="98">
+                  <c:v>99</c:v>
+                </c:pt>
+                <c:pt idx="99">
+                  <c:v>100</c:v>
+                </c:pt>
+                <c:pt idx="100">
+                  <c:v>101</c:v>
+                </c:pt>
+                <c:pt idx="101">
+                  <c:v>102</c:v>
+                </c:pt>
+                <c:pt idx="102">
+                  <c:v>103</c:v>
+                </c:pt>
+                <c:pt idx="103">
+                  <c:v>104</c:v>
+                </c:pt>
+                <c:pt idx="104">
+                  <c:v>105</c:v>
+                </c:pt>
+                <c:pt idx="105">
+                  <c:v>106</c:v>
+                </c:pt>
+                <c:pt idx="106">
+                  <c:v>107</c:v>
+                </c:pt>
+                <c:pt idx="107">
+                  <c:v>108</c:v>
+                </c:pt>
+                <c:pt idx="108">
+                  <c:v>109</c:v>
+                </c:pt>
+                <c:pt idx="109">
+                  <c:v>110</c:v>
+                </c:pt>
+                <c:pt idx="110">
+                  <c:v>111</c:v>
+                </c:pt>
+                <c:pt idx="111">
+                  <c:v>112</c:v>
+                </c:pt>
+                <c:pt idx="112">
+                  <c:v>113</c:v>
+                </c:pt>
+                <c:pt idx="113">
+                  <c:v>114</c:v>
+                </c:pt>
+                <c:pt idx="114">
+                  <c:v>115</c:v>
+                </c:pt>
+                <c:pt idx="115">
+                  <c:v>116</c:v>
+                </c:pt>
+                <c:pt idx="116">
+                  <c:v>117</c:v>
+                </c:pt>
+                <c:pt idx="117">
+                  <c:v>118</c:v>
+                </c:pt>
+                <c:pt idx="118">
+                  <c:v>119</c:v>
+                </c:pt>
+                <c:pt idx="119">
+                  <c:v>120</c:v>
+                </c:pt>
+                <c:pt idx="120">
+                  <c:v>121</c:v>
+                </c:pt>
+                <c:pt idx="121">
+                  <c:v>122</c:v>
+                </c:pt>
+                <c:pt idx="122">
+                  <c:v>123</c:v>
+                </c:pt>
+                <c:pt idx="123">
+                  <c:v>124</c:v>
+                </c:pt>
+                <c:pt idx="124">
+                  <c:v>125</c:v>
+                </c:pt>
+                <c:pt idx="125">
+                  <c:v>126</c:v>
+                </c:pt>
+                <c:pt idx="126">
+                  <c:v>127</c:v>
+                </c:pt>
+                <c:pt idx="127">
+                  <c:v>128</c:v>
+                </c:pt>
+                <c:pt idx="128">
+                  <c:v>129</c:v>
+                </c:pt>
+                <c:pt idx="129">
+                  <c:v>130</c:v>
+                </c:pt>
+                <c:pt idx="130">
+                  <c:v>131</c:v>
+                </c:pt>
+                <c:pt idx="131">
+                  <c:v>132</c:v>
+                </c:pt>
+                <c:pt idx="132">
+                  <c:v>133</c:v>
+                </c:pt>
+                <c:pt idx="133">
+                  <c:v>134</c:v>
+                </c:pt>
+                <c:pt idx="134">
+                  <c:v>135</c:v>
+                </c:pt>
+                <c:pt idx="135">
+                  <c:v>136</c:v>
+                </c:pt>
+                <c:pt idx="136">
+                  <c:v>137</c:v>
+                </c:pt>
+                <c:pt idx="137">
+                  <c:v>138</c:v>
+                </c:pt>
+                <c:pt idx="138">
+                  <c:v>139</c:v>
+                </c:pt>
+                <c:pt idx="139">
+                  <c:v>140</c:v>
+                </c:pt>
+                <c:pt idx="140">
+                  <c:v>141</c:v>
+                </c:pt>
+                <c:pt idx="141">
+                  <c:v>142</c:v>
+                </c:pt>
+                <c:pt idx="142">
+                  <c:v>143</c:v>
+                </c:pt>
+                <c:pt idx="143">
+                  <c:v>144</c:v>
+                </c:pt>
+                <c:pt idx="144">
+                  <c:v>145</c:v>
+                </c:pt>
+                <c:pt idx="145">
+                  <c:v>146</c:v>
+                </c:pt>
+                <c:pt idx="146">
+                  <c:v>147</c:v>
+                </c:pt>
+                <c:pt idx="147">
+                  <c:v>148</c:v>
+                </c:pt>
+                <c:pt idx="148">
+                  <c:v>149</c:v>
+                </c:pt>
+                <c:pt idx="149">
+                  <c:v>150</c:v>
+                </c:pt>
+                <c:pt idx="150">
+                  <c:v>151</c:v>
+                </c:pt>
+                <c:pt idx="151">
+                  <c:v>152</c:v>
+                </c:pt>
+                <c:pt idx="152">
+                  <c:v>153</c:v>
+                </c:pt>
+                <c:pt idx="153">
+                  <c:v>154</c:v>
+                </c:pt>
+                <c:pt idx="154">
+                  <c:v>155</c:v>
+                </c:pt>
+                <c:pt idx="155">
+                  <c:v>156</c:v>
+                </c:pt>
+                <c:pt idx="156">
+                  <c:v>157</c:v>
+                </c:pt>
+                <c:pt idx="157">
+                  <c:v>158</c:v>
+                </c:pt>
+                <c:pt idx="158">
+                  <c:v>159</c:v>
+                </c:pt>
+                <c:pt idx="159">
+                  <c:v>160</c:v>
+                </c:pt>
+                <c:pt idx="160">
+                  <c:v>161</c:v>
+                </c:pt>
+                <c:pt idx="161">
+                  <c:v>162</c:v>
+                </c:pt>
+                <c:pt idx="162">
+                  <c:v>163</c:v>
+                </c:pt>
+                <c:pt idx="163">
+                  <c:v>164</c:v>
+                </c:pt>
+                <c:pt idx="164">
+                  <c:v>165</c:v>
+                </c:pt>
+                <c:pt idx="165">
+                  <c:v>166</c:v>
+                </c:pt>
+                <c:pt idx="166">
+                  <c:v>167</c:v>
+                </c:pt>
+                <c:pt idx="167">
+                  <c:v>168</c:v>
+                </c:pt>
+                <c:pt idx="168">
+                  <c:v>169</c:v>
+                </c:pt>
+                <c:pt idx="169">
+                  <c:v>170</c:v>
+                </c:pt>
+                <c:pt idx="170">
+                  <c:v>171</c:v>
+                </c:pt>
+                <c:pt idx="171">
+                  <c:v>172</c:v>
+                </c:pt>
+                <c:pt idx="172">
+                  <c:v>173</c:v>
+                </c:pt>
+                <c:pt idx="173">
+                  <c:v>174</c:v>
+                </c:pt>
+                <c:pt idx="174">
+                  <c:v>175</c:v>
+                </c:pt>
+                <c:pt idx="175">
+                  <c:v>176</c:v>
+                </c:pt>
+                <c:pt idx="176">
+                  <c:v>177</c:v>
+                </c:pt>
+                <c:pt idx="177">
+                  <c:v>178</c:v>
+                </c:pt>
+                <c:pt idx="178">
+                  <c:v>179</c:v>
+                </c:pt>
+                <c:pt idx="179">
+                  <c:v>180</c:v>
+                </c:pt>
+                <c:pt idx="180">
+                  <c:v>181</c:v>
+                </c:pt>
+                <c:pt idx="181">
+                  <c:v>182</c:v>
+                </c:pt>
+                <c:pt idx="182">
+                  <c:v>183</c:v>
+                </c:pt>
+                <c:pt idx="183">
+                  <c:v>184</c:v>
+                </c:pt>
+                <c:pt idx="184">
+                  <c:v>185</c:v>
+                </c:pt>
+                <c:pt idx="185">
+                  <c:v>186</c:v>
+                </c:pt>
+                <c:pt idx="186">
+                  <c:v>187</c:v>
+                </c:pt>
+                <c:pt idx="187">
+                  <c:v>188</c:v>
+                </c:pt>
+                <c:pt idx="188">
+                  <c:v>189</c:v>
+                </c:pt>
+                <c:pt idx="189">
+                  <c:v>190</c:v>
+                </c:pt>
+                <c:pt idx="190">
+                  <c:v>191</c:v>
+                </c:pt>
+                <c:pt idx="191">
+                  <c:v>192</c:v>
+                </c:pt>
+                <c:pt idx="192">
+                  <c:v>193</c:v>
+                </c:pt>
+                <c:pt idx="193">
+                  <c:v>194</c:v>
+                </c:pt>
+                <c:pt idx="194">
+                  <c:v>195</c:v>
+                </c:pt>
+                <c:pt idx="195">
+                  <c:v>196</c:v>
+                </c:pt>
+                <c:pt idx="196">
+                  <c:v>197</c:v>
+                </c:pt>
+                <c:pt idx="197">
+                  <c:v>198</c:v>
+                </c:pt>
+                <c:pt idx="198">
+                  <c:v>199</c:v>
+                </c:pt>
+                <c:pt idx="199">
+                  <c:v>200</c:v>
+                </c:pt>
+                <c:pt idx="200">
+                  <c:v>201</c:v>
+                </c:pt>
+                <c:pt idx="201">
+                  <c:v>202</c:v>
+                </c:pt>
+                <c:pt idx="202">
+                  <c:v>203</c:v>
+                </c:pt>
+                <c:pt idx="203">
+                  <c:v>204</c:v>
+                </c:pt>
+                <c:pt idx="204">
+                  <c:v>205</c:v>
+                </c:pt>
+                <c:pt idx="205">
+                  <c:v>206</c:v>
+                </c:pt>
+                <c:pt idx="206">
+                  <c:v>207</c:v>
+                </c:pt>
+                <c:pt idx="207">
+                  <c:v>208</c:v>
+                </c:pt>
+                <c:pt idx="208">
+                  <c:v>209</c:v>
+                </c:pt>
+                <c:pt idx="209">
+                  <c:v>210</c:v>
+                </c:pt>
+                <c:pt idx="210">
+                  <c:v>211</c:v>
+                </c:pt>
+                <c:pt idx="211">
+                  <c:v>212</c:v>
+                </c:pt>
+                <c:pt idx="212">
+                  <c:v>213</c:v>
+                </c:pt>
+                <c:pt idx="213">
+                  <c:v>214</c:v>
+                </c:pt>
+                <c:pt idx="214">
+                  <c:v>215</c:v>
+                </c:pt>
+                <c:pt idx="215">
+                  <c:v>216</c:v>
+                </c:pt>
+                <c:pt idx="216">
+                  <c:v>217</c:v>
+                </c:pt>
+                <c:pt idx="217">
+                  <c:v>218</c:v>
+                </c:pt>
+                <c:pt idx="218">
+                  <c:v>219</c:v>
+                </c:pt>
+                <c:pt idx="219">
+                  <c:v>220</c:v>
+                </c:pt>
+                <c:pt idx="220">
+                  <c:v>221</c:v>
+                </c:pt>
+                <c:pt idx="221">
+                  <c:v>222</c:v>
+                </c:pt>
+                <c:pt idx="222">
+                  <c:v>223</c:v>
+                </c:pt>
+                <c:pt idx="223">
+                  <c:v>224</c:v>
+                </c:pt>
+              </c:numCache>
+            </c:numRef>
+          </c:cat>
+          <c:val>
+            <c:numRef>
+              <c:f>'data-sorted'!$B$2:$B$225</c:f>
+              <c:numCache>
+                <c:formatCode>General</c:formatCode>
+                <c:ptCount val="224"/>
+                <c:pt idx="0">
+                  <c:v>11</c:v>
+                </c:pt>
+                <c:pt idx="1">
+                  <c:v>15</c:v>
+                </c:pt>
+                <c:pt idx="2">
+                  <c:v>17</c:v>
+                </c:pt>
+                <c:pt idx="3">
+                  <c:v>15</c:v>
+                </c:pt>
+                <c:pt idx="4">
+                  <c:v>12</c:v>
+                </c:pt>
+                <c:pt idx="5">
+                  <c:v>13</c:v>
+                </c:pt>
+                <c:pt idx="6">
+                  <c:v>13</c:v>
+                </c:pt>
+                <c:pt idx="7">
+                  <c:v>15</c:v>
+                </c:pt>
+                <c:pt idx="8">
+                  <c:v>8</c:v>
+                </c:pt>
+                <c:pt idx="9">
+                  <c:v>8</c:v>
+                </c:pt>
+                <c:pt idx="10">
+                  <c:v>10</c:v>
+                </c:pt>
+                <c:pt idx="11">
+                  <c:v>6</c:v>
+                </c:pt>
+                <c:pt idx="12">
+                  <c:v>6</c:v>
+                </c:pt>
+                <c:pt idx="13">
+                  <c:v>6</c:v>
+                </c:pt>
+                <c:pt idx="14">
+                  <c:v>9</c:v>
+                </c:pt>
+                <c:pt idx="15">
+                  <c:v>11</c:v>
+                </c:pt>
+                <c:pt idx="16">
+                  <c:v>6</c:v>
+                </c:pt>
+                <c:pt idx="17">
+                  <c:v>7</c:v>
+                </c:pt>
+                <c:pt idx="18">
+                  <c:v>3</c:v>
+                </c:pt>
+                <c:pt idx="19">
+                  <c:v>12</c:v>
+                </c:pt>
+                <c:pt idx="20">
+                  <c:v>5</c:v>
+                </c:pt>
+                <c:pt idx="21">
+                  <c:v>4</c:v>
+                </c:pt>
+                <c:pt idx="22">
+                  <c:v>10</c:v>
+                </c:pt>
+                <c:pt idx="23">
+                  <c:v>5</c:v>
+                </c:pt>
+                <c:pt idx="24">
+                  <c:v>#N/A</c:v>
+                </c:pt>
+                <c:pt idx="25">
+                  <c:v>7</c:v>
+                </c:pt>
+                <c:pt idx="26">
+                  <c:v>6</c:v>
+                </c:pt>
+                <c:pt idx="27">
+                  <c:v>3</c:v>
+                </c:pt>
+                <c:pt idx="28">
+                  <c:v>5</c:v>
+                </c:pt>
+                <c:pt idx="29">
+                  <c:v>5</c:v>
+                </c:pt>
+                <c:pt idx="30">
+                  <c:v>#N/A</c:v>
+                </c:pt>
+                <c:pt idx="31">
+                  <c:v>5</c:v>
+                </c:pt>
+                <c:pt idx="32">
+                  <c:v>3</c:v>
+                </c:pt>
+                <c:pt idx="33">
+                  <c:v>10</c:v>
+                </c:pt>
+                <c:pt idx="34">
+                  <c:v>3</c:v>
+                </c:pt>
+                <c:pt idx="35">
+                  <c:v>8</c:v>
+                </c:pt>
+                <c:pt idx="36">
+                  <c:v>3</c:v>
+                </c:pt>
+                <c:pt idx="37">
+                  <c:v>4</c:v>
+                </c:pt>
+                <c:pt idx="38">
+                  <c:v>5</c:v>
+                </c:pt>
+                <c:pt idx="39">
+                  <c:v>4</c:v>
+                </c:pt>
+                <c:pt idx="40">
+                  <c:v>5</c:v>
+                </c:pt>
+                <c:pt idx="41">
+                  <c:v>2</c:v>
+                </c:pt>
+                <c:pt idx="42">
+                  <c:v>5</c:v>
+                </c:pt>
+                <c:pt idx="43">
+                  <c:v>2</c:v>
+                </c:pt>
+                <c:pt idx="44">
+                  <c:v>3</c:v>
+                </c:pt>
+                <c:pt idx="45">
+                  <c:v>5</c:v>
+                </c:pt>
+                <c:pt idx="46">
+                  <c:v>3</c:v>
+                </c:pt>
+                <c:pt idx="47">
+                  <c:v>4</c:v>
+                </c:pt>
+                <c:pt idx="48">
+                  <c:v>5</c:v>
+                </c:pt>
+                <c:pt idx="49">
+                  <c:v>3</c:v>
+                </c:pt>
+                <c:pt idx="50">
+                  <c:v>2</c:v>
+                </c:pt>
+                <c:pt idx="51">
+                  <c:v>#N/A</c:v>
+                </c:pt>
+                <c:pt idx="52">
+                  <c:v>5</c:v>
+                </c:pt>
+                <c:pt idx="53">
+                  <c:v>4</c:v>
+                </c:pt>
+                <c:pt idx="54">
+                  <c:v>1</c:v>
+                </c:pt>
+                <c:pt idx="55">
+                  <c:v>1</c:v>
+                </c:pt>
+                <c:pt idx="56">
+                  <c:v>2</c:v>
+                </c:pt>
+                <c:pt idx="57">
+                  <c:v>1</c:v>
+                </c:pt>
+                <c:pt idx="58">
+                  <c:v>2</c:v>
+                </c:pt>
+                <c:pt idx="59">
+                  <c:v>2</c:v>
+                </c:pt>
+                <c:pt idx="60">
+                  <c:v>1</c:v>
+                </c:pt>
+                <c:pt idx="61">
+                  <c:v>2</c:v>
+                </c:pt>
+                <c:pt idx="62">
+                  <c:v>#N/A</c:v>
+                </c:pt>
+                <c:pt idx="63">
+                  <c:v>1</c:v>
+                </c:pt>
+                <c:pt idx="64">
+                  <c:v>5</c:v>
+                </c:pt>
+                <c:pt idx="65">
+                  <c:v>#N/A</c:v>
+                </c:pt>
+                <c:pt idx="66">
+                  <c:v>2</c:v>
+                </c:pt>
+                <c:pt idx="67">
+                  <c:v>1</c:v>
+                </c:pt>
+                <c:pt idx="68">
+                  <c:v>4</c:v>
+                </c:pt>
+                <c:pt idx="69">
+                  <c:v>1</c:v>
+                </c:pt>
+                <c:pt idx="70">
+                  <c:v>2</c:v>
+                </c:pt>
+                <c:pt idx="71">
+                  <c:v>#N/A</c:v>
+                </c:pt>
+                <c:pt idx="72">
+                  <c:v>1</c:v>
+                </c:pt>
+                <c:pt idx="73">
+                  <c:v>2</c:v>
+                </c:pt>
+                <c:pt idx="74">
+                  <c:v>2</c:v>
+                </c:pt>
+                <c:pt idx="75">
+                  <c:v>2</c:v>
+                </c:pt>
+                <c:pt idx="76">
+                  <c:v>3</c:v>
+                </c:pt>
+                <c:pt idx="77">
+                  <c:v>3</c:v>
+                </c:pt>
+                <c:pt idx="78">
+                  <c:v>#N/A</c:v>
+                </c:pt>
+                <c:pt idx="79">
+                  <c:v>#N/A</c:v>
+                </c:pt>
+                <c:pt idx="80">
+                  <c:v>2</c:v>
+                </c:pt>
+                <c:pt idx="81">
+                  <c:v>#N/A</c:v>
+                </c:pt>
+                <c:pt idx="82">
+                  <c:v>1</c:v>
+                </c:pt>
+                <c:pt idx="83">
+                  <c:v>3</c:v>
+                </c:pt>
+                <c:pt idx="84">
+                  <c:v>2</c:v>
+                </c:pt>
+                <c:pt idx="85">
+                  <c:v>2</c:v>
+                </c:pt>
+                <c:pt idx="86">
+                  <c:v>2</c:v>
+                </c:pt>
+                <c:pt idx="87">
+                  <c:v>1</c:v>
+                </c:pt>
+                <c:pt idx="88">
+                  <c:v>1</c:v>
+                </c:pt>
+                <c:pt idx="89">
+                  <c:v>#N/A</c:v>
+                </c:pt>
+                <c:pt idx="90">
+                  <c:v>#N/A</c:v>
+                </c:pt>
+                <c:pt idx="91">
+                  <c:v>#N/A</c:v>
+                </c:pt>
+                <c:pt idx="92">
+                  <c:v>1</c:v>
+                </c:pt>
+                <c:pt idx="93">
+                  <c:v>#N/A</c:v>
+                </c:pt>
+                <c:pt idx="94">
+                  <c:v>1</c:v>
+                </c:pt>
+                <c:pt idx="95">
+                  <c:v>1</c:v>
+                </c:pt>
+                <c:pt idx="96">
+                  <c:v>#N/A</c:v>
+                </c:pt>
+                <c:pt idx="97">
+                  <c:v>#N/A</c:v>
+                </c:pt>
+                <c:pt idx="98">
+                  <c:v>#N/A</c:v>
+                </c:pt>
+                <c:pt idx="99">
+                  <c:v>1</c:v>
+                </c:pt>
+                <c:pt idx="100">
+                  <c:v>#N/A</c:v>
+                </c:pt>
+                <c:pt idx="101">
+                  <c:v>#N/A</c:v>
+                </c:pt>
+                <c:pt idx="102">
+                  <c:v>2</c:v>
+                </c:pt>
+                <c:pt idx="103">
+                  <c:v>#N/A</c:v>
+                </c:pt>
+                <c:pt idx="104">
+                  <c:v>#N/A</c:v>
+                </c:pt>
+                <c:pt idx="105">
+                  <c:v>#N/A</c:v>
+                </c:pt>
+                <c:pt idx="106">
+                  <c:v>#N/A</c:v>
+                </c:pt>
+                <c:pt idx="107">
+                  <c:v>#N/A</c:v>
+                </c:pt>
+                <c:pt idx="108">
+                  <c:v>#N/A</c:v>
+                </c:pt>
+                <c:pt idx="109">
+                  <c:v>#N/A</c:v>
+                </c:pt>
+                <c:pt idx="110">
+                  <c:v>1</c:v>
+                </c:pt>
+                <c:pt idx="111">
+                  <c:v>1</c:v>
+                </c:pt>
+                <c:pt idx="112">
+                  <c:v>1</c:v>
+                </c:pt>
+                <c:pt idx="113">
+                  <c:v>#N/A</c:v>
+                </c:pt>
+                <c:pt idx="114">
+                  <c:v>1</c:v>
+                </c:pt>
+                <c:pt idx="115">
+                  <c:v>#N/A</c:v>
+                </c:pt>
+                <c:pt idx="116">
+                  <c:v>1</c:v>
+                </c:pt>
+                <c:pt idx="117">
+                  <c:v>#N/A</c:v>
+                </c:pt>
+                <c:pt idx="118">
+                  <c:v>#N/A</c:v>
+                </c:pt>
+                <c:pt idx="119">
+                  <c:v>#N/A</c:v>
+                </c:pt>
+                <c:pt idx="120">
+                  <c:v>#N/A</c:v>
+                </c:pt>
+                <c:pt idx="121">
+                  <c:v>#N/A</c:v>
+                </c:pt>
+                <c:pt idx="122">
+                  <c:v>1</c:v>
+                </c:pt>
+                <c:pt idx="123">
+                  <c:v>1</c:v>
+                </c:pt>
+                <c:pt idx="124">
+                  <c:v>#N/A</c:v>
+                </c:pt>
+                <c:pt idx="125">
+                  <c:v>1</c:v>
+                </c:pt>
+                <c:pt idx="126">
+                  <c:v>#N/A</c:v>
+                </c:pt>
+                <c:pt idx="127">
+                  <c:v>#N/A</c:v>
+                </c:pt>
+                <c:pt idx="128">
+                  <c:v>#N/A</c:v>
+                </c:pt>
+                <c:pt idx="129">
+                  <c:v>#N/A</c:v>
+                </c:pt>
+                <c:pt idx="130">
+                  <c:v>#N/A</c:v>
+                </c:pt>
+                <c:pt idx="131">
+                  <c:v>#N/A</c:v>
+                </c:pt>
+                <c:pt idx="132">
+                  <c:v>#N/A</c:v>
+                </c:pt>
+                <c:pt idx="133">
+                  <c:v>1</c:v>
+                </c:pt>
+                <c:pt idx="134">
+                  <c:v>#N/A</c:v>
+                </c:pt>
+                <c:pt idx="135">
+                  <c:v>#N/A</c:v>
+                </c:pt>
+                <c:pt idx="136">
+                  <c:v>#N/A</c:v>
+                </c:pt>
+                <c:pt idx="137">
+                  <c:v>2</c:v>
+                </c:pt>
+                <c:pt idx="138">
+                  <c:v>1</c:v>
+                </c:pt>
+                <c:pt idx="139">
+                  <c:v>1</c:v>
+                </c:pt>
+                <c:pt idx="140">
+                  <c:v>#N/A</c:v>
+                </c:pt>
+                <c:pt idx="141">
+                  <c:v>#N/A</c:v>
+                </c:pt>
+                <c:pt idx="142">
+                  <c:v>2</c:v>
+                </c:pt>
+                <c:pt idx="143">
+                  <c:v>1</c:v>
+                </c:pt>
+                <c:pt idx="144">
+                  <c:v>1</c:v>
+                </c:pt>
+                <c:pt idx="145">
+                  <c:v>#N/A</c:v>
+                </c:pt>
+                <c:pt idx="146">
+                  <c:v>1</c:v>
+                </c:pt>
+                <c:pt idx="147">
+                  <c:v>1</c:v>
+                </c:pt>
+                <c:pt idx="148">
+                  <c:v>#N/A</c:v>
+                </c:pt>
+                <c:pt idx="149">
+                  <c:v>#N/A</c:v>
+                </c:pt>
+                <c:pt idx="150">
+                  <c:v>#N/A</c:v>
+                </c:pt>
+                <c:pt idx="151">
+                  <c:v>#N/A</c:v>
+                </c:pt>
+                <c:pt idx="152">
+                  <c:v>1</c:v>
+                </c:pt>
+                <c:pt idx="153">
+                  <c:v>#N/A</c:v>
+                </c:pt>
+                <c:pt idx="154">
+                  <c:v>#N/A</c:v>
+                </c:pt>
+                <c:pt idx="155">
+                  <c:v>#N/A</c:v>
+                </c:pt>
+                <c:pt idx="156">
+                  <c:v>#N/A</c:v>
+                </c:pt>
+                <c:pt idx="157">
+                  <c:v>#N/A</c:v>
+                </c:pt>
+                <c:pt idx="158">
+                  <c:v>#N/A</c:v>
+                </c:pt>
+                <c:pt idx="159">
+                  <c:v>#N/A</c:v>
+                </c:pt>
+                <c:pt idx="160">
+                  <c:v>#N/A</c:v>
+                </c:pt>
+                <c:pt idx="161">
+                  <c:v>#N/A</c:v>
+                </c:pt>
+                <c:pt idx="162">
+                  <c:v>#N/A</c:v>
+                </c:pt>
+                <c:pt idx="163">
+                  <c:v>#N/A</c:v>
+                </c:pt>
+                <c:pt idx="164">
+                  <c:v>#N/A</c:v>
+                </c:pt>
+                <c:pt idx="165">
+                  <c:v>#N/A</c:v>
+                </c:pt>
+                <c:pt idx="166">
+                  <c:v>#N/A</c:v>
+                </c:pt>
+                <c:pt idx="167">
+                  <c:v>#N/A</c:v>
+                </c:pt>
+                <c:pt idx="168">
+                  <c:v>1</c:v>
+                </c:pt>
+                <c:pt idx="169">
+                  <c:v>#N/A</c:v>
+                </c:pt>
+                <c:pt idx="170">
+                  <c:v>#N/A</c:v>
+                </c:pt>
+                <c:pt idx="171">
+                  <c:v>#N/A</c:v>
+                </c:pt>
+                <c:pt idx="172">
+                  <c:v>#N/A</c:v>
+                </c:pt>
+                <c:pt idx="173">
+                  <c:v>#N/A</c:v>
+                </c:pt>
+                <c:pt idx="174">
+                  <c:v>#N/A</c:v>
+                </c:pt>
+                <c:pt idx="175">
+                  <c:v>#N/A</c:v>
+                </c:pt>
+                <c:pt idx="176">
+                  <c:v>#N/A</c:v>
+                </c:pt>
+                <c:pt idx="177">
+                  <c:v>#N/A</c:v>
+                </c:pt>
+                <c:pt idx="178">
+                  <c:v>#N/A</c:v>
+                </c:pt>
+                <c:pt idx="179">
+                  <c:v>#N/A</c:v>
+                </c:pt>
+                <c:pt idx="180">
+                  <c:v>#N/A</c:v>
+                </c:pt>
+                <c:pt idx="181">
+                  <c:v>#N/A</c:v>
+                </c:pt>
+                <c:pt idx="182">
+                  <c:v>#N/A</c:v>
+                </c:pt>
+                <c:pt idx="183">
+                  <c:v>#N/A</c:v>
+                </c:pt>
+                <c:pt idx="184">
+                  <c:v>#N/A</c:v>
+                </c:pt>
+                <c:pt idx="185">
+                  <c:v>#N/A</c:v>
+                </c:pt>
+                <c:pt idx="186">
+                  <c:v>#N/A</c:v>
+                </c:pt>
+                <c:pt idx="187">
+                  <c:v>#N/A</c:v>
+                </c:pt>
+                <c:pt idx="188">
+                  <c:v>#N/A</c:v>
+                </c:pt>
+                <c:pt idx="189">
+                  <c:v>#N/A</c:v>
+                </c:pt>
+                <c:pt idx="190">
+                  <c:v>#N/A</c:v>
+                </c:pt>
+                <c:pt idx="191">
+                  <c:v>#N/A</c:v>
+                </c:pt>
+                <c:pt idx="192">
+                  <c:v>#N/A</c:v>
+                </c:pt>
+                <c:pt idx="193">
+                  <c:v>#N/A</c:v>
+                </c:pt>
+                <c:pt idx="194">
+                  <c:v>#N/A</c:v>
+                </c:pt>
+                <c:pt idx="195">
+                  <c:v>#N/A</c:v>
+                </c:pt>
+                <c:pt idx="196">
+                  <c:v>#N/A</c:v>
+                </c:pt>
+                <c:pt idx="197">
+                  <c:v>#N/A</c:v>
+                </c:pt>
+                <c:pt idx="198">
+                  <c:v>#N/A</c:v>
+                </c:pt>
+                <c:pt idx="199">
+                  <c:v>#N/A</c:v>
+                </c:pt>
+                <c:pt idx="200">
+                  <c:v>#N/A</c:v>
+                </c:pt>
+                <c:pt idx="201">
+                  <c:v>#N/A</c:v>
+                </c:pt>
+                <c:pt idx="202">
+                  <c:v>#N/A</c:v>
+                </c:pt>
+                <c:pt idx="203">
+                  <c:v>#N/A</c:v>
+                </c:pt>
+                <c:pt idx="204">
+                  <c:v>#N/A</c:v>
+                </c:pt>
+                <c:pt idx="205">
+                  <c:v>#N/A</c:v>
+                </c:pt>
+                <c:pt idx="206">
+                  <c:v>#N/A</c:v>
+                </c:pt>
+                <c:pt idx="207">
+                  <c:v>#N/A</c:v>
+                </c:pt>
+                <c:pt idx="208">
+                  <c:v>#N/A</c:v>
+                </c:pt>
+                <c:pt idx="209">
+                  <c:v>#N/A</c:v>
+                </c:pt>
+                <c:pt idx="210">
+                  <c:v>#N/A</c:v>
+                </c:pt>
+                <c:pt idx="211">
+                  <c:v>#N/A</c:v>
+                </c:pt>
+                <c:pt idx="212">
+                  <c:v>#N/A</c:v>
+                </c:pt>
+                <c:pt idx="213">
+                  <c:v>#N/A</c:v>
+                </c:pt>
+                <c:pt idx="214">
+                  <c:v>#N/A</c:v>
+                </c:pt>
+                <c:pt idx="215">
+                  <c:v>#N/A</c:v>
+                </c:pt>
+                <c:pt idx="216">
+                  <c:v>#N/A</c:v>
+                </c:pt>
+                <c:pt idx="217">
+                  <c:v>#N/A</c:v>
+                </c:pt>
+                <c:pt idx="218">
+                  <c:v>#N/A</c:v>
+                </c:pt>
+                <c:pt idx="219">
+                  <c:v>#N/A</c:v>
+                </c:pt>
+                <c:pt idx="220">
+                  <c:v>#N/A</c:v>
+                </c:pt>
+                <c:pt idx="221">
+                  <c:v>#N/A</c:v>
+                </c:pt>
+                <c:pt idx="222">
+                  <c:v>#N/A</c:v>
+                </c:pt>
+                <c:pt idx="223">
+                  <c:v>1</c:v>
+                </c:pt>
+              </c:numCache>
+            </c:numRef>
+          </c:val>
+          <c:extLst>
+            <c:ext xmlns:c16="http://schemas.microsoft.com/office/drawing/2014/chart" uri="{C3380CC4-5D6E-409C-BE32-E72D297353CC}">
+              <c16:uniqueId val="{00000000-0CB8-4F97-ADB3-CEEE459AC3F8}"/>
+            </c:ext>
+          </c:extLst>
+        </c:ser>
+        <c:dLbls>
+          <c:showLegendKey val="0"/>
+          <c:showVal val="0"/>
+          <c:showCatName val="0"/>
+          <c:showSerName val="0"/>
+          <c:showPercent val="0"/>
+          <c:showBubbleSize val="0"/>
+        </c:dLbls>
+        <c:gapWidth val="0"/>
+        <c:axId val="1249830335"/>
+        <c:axId val="1238910319"/>
+      </c:barChart>
+      <c:scatterChart>
+        <c:scatterStyle val="lineMarker"/>
+        <c:varyColors val="0"/>
+        <c:ser>
+          <c:idx val="1"/>
+          <c:order val="1"/>
+          <c:tx>
+            <c:strRef>
+              <c:f>'data-sorted'!$E$1</c:f>
+              <c:strCache>
+                <c:ptCount val="1"/>
+                <c:pt idx="0">
+                  <c:v>difference</c:v>
+                </c:pt>
+              </c:strCache>
+            </c:strRef>
+          </c:tx>
+          <c:spPr>
+            <a:ln w="28575" cap="rnd">
+              <a:solidFill>
+                <a:schemeClr val="accent2">
+                  <a:alpha val="81000"/>
+                </a:schemeClr>
+              </a:solidFill>
+              <a:prstDash val="sysDash"/>
+              <a:round/>
+            </a:ln>
+            <a:effectLst/>
+          </c:spPr>
+          <c:marker>
+            <c:symbol val="none"/>
+          </c:marker>
+          <c:xVal>
+            <c:numRef>
+              <c:f>'data-sorted'!$A$2:$A$225</c:f>
+              <c:numCache>
+                <c:formatCode>General</c:formatCode>
+                <c:ptCount val="224"/>
+                <c:pt idx="0">
+                  <c:v>1</c:v>
+                </c:pt>
+                <c:pt idx="1">
+                  <c:v>2</c:v>
+                </c:pt>
+                <c:pt idx="2">
+                  <c:v>3</c:v>
+                </c:pt>
+                <c:pt idx="3">
+                  <c:v>4</c:v>
+                </c:pt>
+                <c:pt idx="4">
+                  <c:v>5</c:v>
+                </c:pt>
+                <c:pt idx="5">
+                  <c:v>6</c:v>
+                </c:pt>
+                <c:pt idx="6">
+                  <c:v>7</c:v>
+                </c:pt>
+                <c:pt idx="7">
+                  <c:v>8</c:v>
+                </c:pt>
+                <c:pt idx="8">
+                  <c:v>9</c:v>
+                </c:pt>
+                <c:pt idx="9">
+                  <c:v>10</c:v>
+                </c:pt>
+                <c:pt idx="10">
+                  <c:v>11</c:v>
+                </c:pt>
+                <c:pt idx="11">
+                  <c:v>12</c:v>
+                </c:pt>
+                <c:pt idx="12">
+                  <c:v>13</c:v>
+                </c:pt>
+                <c:pt idx="13">
+                  <c:v>14</c:v>
+                </c:pt>
+                <c:pt idx="14">
+                  <c:v>15</c:v>
+                </c:pt>
+                <c:pt idx="15">
+                  <c:v>16</c:v>
+                </c:pt>
+                <c:pt idx="16">
+                  <c:v>17</c:v>
+                </c:pt>
+                <c:pt idx="17">
+                  <c:v>18</c:v>
+                </c:pt>
+                <c:pt idx="18">
+                  <c:v>19</c:v>
+                </c:pt>
+                <c:pt idx="19">
+                  <c:v>20</c:v>
+                </c:pt>
+                <c:pt idx="20">
+                  <c:v>21</c:v>
+                </c:pt>
+                <c:pt idx="21">
+                  <c:v>22</c:v>
+                </c:pt>
+                <c:pt idx="22">
+                  <c:v>23</c:v>
+                </c:pt>
+                <c:pt idx="23">
+                  <c:v>24</c:v>
+                </c:pt>
+                <c:pt idx="24">
+                  <c:v>25</c:v>
+                </c:pt>
+                <c:pt idx="25">
+                  <c:v>26</c:v>
+                </c:pt>
+                <c:pt idx="26">
+                  <c:v>27</c:v>
+                </c:pt>
+                <c:pt idx="27">
+                  <c:v>28</c:v>
+                </c:pt>
+                <c:pt idx="28">
+                  <c:v>29</c:v>
+                </c:pt>
+                <c:pt idx="29">
+                  <c:v>30</c:v>
+                </c:pt>
+                <c:pt idx="30">
+                  <c:v>31</c:v>
+                </c:pt>
+                <c:pt idx="31">
+                  <c:v>32</c:v>
+                </c:pt>
+                <c:pt idx="32">
+                  <c:v>33</c:v>
+                </c:pt>
+                <c:pt idx="33">
+                  <c:v>34</c:v>
+                </c:pt>
+                <c:pt idx="34">
+                  <c:v>35</c:v>
+                </c:pt>
+                <c:pt idx="35">
+                  <c:v>36</c:v>
+                </c:pt>
+                <c:pt idx="36">
+                  <c:v>37</c:v>
+                </c:pt>
+                <c:pt idx="37">
+                  <c:v>38</c:v>
+                </c:pt>
+                <c:pt idx="38">
+                  <c:v>39</c:v>
+                </c:pt>
+                <c:pt idx="39">
+                  <c:v>40</c:v>
+                </c:pt>
+                <c:pt idx="40">
+                  <c:v>41</c:v>
+                </c:pt>
+                <c:pt idx="41">
+                  <c:v>42</c:v>
+                </c:pt>
+                <c:pt idx="42">
+                  <c:v>43</c:v>
+                </c:pt>
+                <c:pt idx="43">
+                  <c:v>44</c:v>
+                </c:pt>
+                <c:pt idx="44">
+                  <c:v>45</c:v>
+                </c:pt>
+                <c:pt idx="45">
+                  <c:v>46</c:v>
+                </c:pt>
+                <c:pt idx="46">
+                  <c:v>47</c:v>
+                </c:pt>
+                <c:pt idx="47">
+                  <c:v>48</c:v>
+                </c:pt>
+                <c:pt idx="48">
+                  <c:v>49</c:v>
+                </c:pt>
+                <c:pt idx="49">
+                  <c:v>50</c:v>
+                </c:pt>
+                <c:pt idx="50">
+                  <c:v>51</c:v>
+                </c:pt>
+                <c:pt idx="51">
+                  <c:v>52</c:v>
+                </c:pt>
+                <c:pt idx="52">
+                  <c:v>53</c:v>
+                </c:pt>
+                <c:pt idx="53">
+                  <c:v>54</c:v>
+                </c:pt>
+                <c:pt idx="54">
+                  <c:v>55</c:v>
+                </c:pt>
+                <c:pt idx="55">
+                  <c:v>56</c:v>
+                </c:pt>
+                <c:pt idx="56">
+                  <c:v>57</c:v>
+                </c:pt>
+                <c:pt idx="57">
+                  <c:v>58</c:v>
+                </c:pt>
+                <c:pt idx="58">
+                  <c:v>59</c:v>
+                </c:pt>
+                <c:pt idx="59">
+                  <c:v>60</c:v>
+                </c:pt>
+                <c:pt idx="60">
+                  <c:v>61</c:v>
+                </c:pt>
+                <c:pt idx="61">
+                  <c:v>62</c:v>
+                </c:pt>
+                <c:pt idx="62">
+                  <c:v>63</c:v>
+                </c:pt>
+                <c:pt idx="63">
+                  <c:v>64</c:v>
+                </c:pt>
+                <c:pt idx="64">
+                  <c:v>65</c:v>
+                </c:pt>
+                <c:pt idx="65">
+                  <c:v>66</c:v>
+                </c:pt>
+                <c:pt idx="66">
+                  <c:v>67</c:v>
+                </c:pt>
+                <c:pt idx="67">
+                  <c:v>68</c:v>
+                </c:pt>
+                <c:pt idx="68">
+                  <c:v>69</c:v>
+                </c:pt>
+                <c:pt idx="69">
+                  <c:v>70</c:v>
+                </c:pt>
+                <c:pt idx="70">
+                  <c:v>71</c:v>
+                </c:pt>
+                <c:pt idx="71">
+                  <c:v>72</c:v>
+                </c:pt>
+                <c:pt idx="72">
+                  <c:v>73</c:v>
+                </c:pt>
+                <c:pt idx="73">
+                  <c:v>74</c:v>
+                </c:pt>
+                <c:pt idx="74">
+                  <c:v>75</c:v>
+                </c:pt>
+                <c:pt idx="75">
+                  <c:v>76</c:v>
+                </c:pt>
+                <c:pt idx="76">
+                  <c:v>77</c:v>
+                </c:pt>
+                <c:pt idx="77">
+                  <c:v>78</c:v>
+                </c:pt>
+                <c:pt idx="78">
+                  <c:v>79</c:v>
+                </c:pt>
+                <c:pt idx="79">
+                  <c:v>80</c:v>
+                </c:pt>
+                <c:pt idx="80">
+                  <c:v>81</c:v>
+                </c:pt>
+                <c:pt idx="81">
+                  <c:v>82</c:v>
+                </c:pt>
+                <c:pt idx="82">
+                  <c:v>83</c:v>
+                </c:pt>
+                <c:pt idx="83">
+                  <c:v>84</c:v>
+                </c:pt>
+                <c:pt idx="84">
+                  <c:v>85</c:v>
+                </c:pt>
+                <c:pt idx="85">
+                  <c:v>86</c:v>
+                </c:pt>
+                <c:pt idx="86">
+                  <c:v>87</c:v>
+                </c:pt>
+                <c:pt idx="87">
+                  <c:v>88</c:v>
+                </c:pt>
+                <c:pt idx="88">
+                  <c:v>89</c:v>
+                </c:pt>
+                <c:pt idx="89">
+                  <c:v>90</c:v>
+                </c:pt>
+                <c:pt idx="90">
+                  <c:v>91</c:v>
+                </c:pt>
+                <c:pt idx="91">
+                  <c:v>92</c:v>
+                </c:pt>
+                <c:pt idx="92">
+                  <c:v>93</c:v>
+                </c:pt>
+                <c:pt idx="93">
+                  <c:v>94</c:v>
+                </c:pt>
+                <c:pt idx="94">
+                  <c:v>95</c:v>
+                </c:pt>
+                <c:pt idx="95">
+                  <c:v>96</c:v>
+                </c:pt>
+                <c:pt idx="96">
+                  <c:v>97</c:v>
+                </c:pt>
+                <c:pt idx="97">
+                  <c:v>98</c:v>
+                </c:pt>
+                <c:pt idx="98">
+                  <c:v>99</c:v>
+                </c:pt>
+                <c:pt idx="99">
+                  <c:v>100</c:v>
+                </c:pt>
+                <c:pt idx="100">
+                  <c:v>101</c:v>
+                </c:pt>
+                <c:pt idx="101">
+                  <c:v>102</c:v>
+                </c:pt>
+                <c:pt idx="102">
+                  <c:v>103</c:v>
+                </c:pt>
+                <c:pt idx="103">
+                  <c:v>104</c:v>
+                </c:pt>
+                <c:pt idx="104">
+                  <c:v>105</c:v>
+                </c:pt>
+                <c:pt idx="105">
+                  <c:v>106</c:v>
+                </c:pt>
+                <c:pt idx="106">
+                  <c:v>107</c:v>
+                </c:pt>
+                <c:pt idx="107">
+                  <c:v>108</c:v>
+                </c:pt>
+                <c:pt idx="108">
+                  <c:v>109</c:v>
+                </c:pt>
+                <c:pt idx="109">
+                  <c:v>110</c:v>
+                </c:pt>
+                <c:pt idx="110">
+                  <c:v>111</c:v>
+                </c:pt>
+                <c:pt idx="111">
+                  <c:v>112</c:v>
+                </c:pt>
+                <c:pt idx="112">
+                  <c:v>113</c:v>
+                </c:pt>
+                <c:pt idx="113">
+                  <c:v>114</c:v>
+                </c:pt>
+                <c:pt idx="114">
+                  <c:v>115</c:v>
+                </c:pt>
+                <c:pt idx="115">
+                  <c:v>116</c:v>
+                </c:pt>
+                <c:pt idx="116">
+                  <c:v>117</c:v>
+                </c:pt>
+                <c:pt idx="117">
+                  <c:v>118</c:v>
+                </c:pt>
+                <c:pt idx="118">
+                  <c:v>119</c:v>
+                </c:pt>
+                <c:pt idx="119">
+                  <c:v>120</c:v>
+                </c:pt>
+                <c:pt idx="120">
+                  <c:v>121</c:v>
+                </c:pt>
+                <c:pt idx="121">
+                  <c:v>122</c:v>
+                </c:pt>
+                <c:pt idx="122">
+                  <c:v>123</c:v>
+                </c:pt>
+                <c:pt idx="123">
+                  <c:v>124</c:v>
+                </c:pt>
+                <c:pt idx="124">
+                  <c:v>125</c:v>
+                </c:pt>
+                <c:pt idx="125">
+                  <c:v>126</c:v>
+                </c:pt>
+                <c:pt idx="126">
+                  <c:v>127</c:v>
+                </c:pt>
+                <c:pt idx="127">
+                  <c:v>128</c:v>
+                </c:pt>
+                <c:pt idx="128">
+                  <c:v>129</c:v>
+                </c:pt>
+                <c:pt idx="129">
+                  <c:v>130</c:v>
+                </c:pt>
+                <c:pt idx="130">
+                  <c:v>131</c:v>
+                </c:pt>
+                <c:pt idx="131">
+                  <c:v>132</c:v>
+                </c:pt>
+                <c:pt idx="132">
+                  <c:v>133</c:v>
+                </c:pt>
+                <c:pt idx="133">
+                  <c:v>134</c:v>
+                </c:pt>
+                <c:pt idx="134">
+                  <c:v>135</c:v>
+                </c:pt>
+                <c:pt idx="135">
+                  <c:v>136</c:v>
+                </c:pt>
+                <c:pt idx="136">
+                  <c:v>137</c:v>
+                </c:pt>
+                <c:pt idx="137">
+                  <c:v>138</c:v>
+                </c:pt>
+                <c:pt idx="138">
+                  <c:v>139</c:v>
+                </c:pt>
+                <c:pt idx="139">
+                  <c:v>140</c:v>
+                </c:pt>
+                <c:pt idx="140">
+                  <c:v>141</c:v>
+                </c:pt>
+                <c:pt idx="141">
+                  <c:v>142</c:v>
+                </c:pt>
+                <c:pt idx="142">
+                  <c:v>143</c:v>
+                </c:pt>
+                <c:pt idx="143">
+                  <c:v>144</c:v>
+                </c:pt>
+                <c:pt idx="144">
+                  <c:v>145</c:v>
+                </c:pt>
+                <c:pt idx="145">
+                  <c:v>146</c:v>
+                </c:pt>
+                <c:pt idx="146">
+                  <c:v>147</c:v>
+                </c:pt>
+                <c:pt idx="147">
+                  <c:v>148</c:v>
+                </c:pt>
+                <c:pt idx="148">
+                  <c:v>149</c:v>
+                </c:pt>
+                <c:pt idx="149">
+                  <c:v>150</c:v>
+                </c:pt>
+                <c:pt idx="150">
+                  <c:v>151</c:v>
+                </c:pt>
+                <c:pt idx="151">
+                  <c:v>152</c:v>
+                </c:pt>
+                <c:pt idx="152">
+                  <c:v>153</c:v>
+                </c:pt>
+                <c:pt idx="153">
+                  <c:v>154</c:v>
+                </c:pt>
+                <c:pt idx="154">
+                  <c:v>155</c:v>
+                </c:pt>
+                <c:pt idx="155">
+                  <c:v>156</c:v>
+                </c:pt>
+                <c:pt idx="156">
+                  <c:v>157</c:v>
+                </c:pt>
+                <c:pt idx="157">
+                  <c:v>158</c:v>
+                </c:pt>
+                <c:pt idx="158">
+                  <c:v>159</c:v>
+                </c:pt>
+                <c:pt idx="159">
+                  <c:v>160</c:v>
+                </c:pt>
+                <c:pt idx="160">
+                  <c:v>161</c:v>
+                </c:pt>
+                <c:pt idx="161">
+                  <c:v>162</c:v>
+                </c:pt>
+                <c:pt idx="162">
+                  <c:v>163</c:v>
+                </c:pt>
+                <c:pt idx="163">
+                  <c:v>164</c:v>
+                </c:pt>
+                <c:pt idx="164">
+                  <c:v>165</c:v>
+                </c:pt>
+                <c:pt idx="165">
+                  <c:v>166</c:v>
+                </c:pt>
+                <c:pt idx="166">
+                  <c:v>167</c:v>
+                </c:pt>
+                <c:pt idx="167">
+                  <c:v>168</c:v>
+                </c:pt>
+                <c:pt idx="168">
+                  <c:v>169</c:v>
+                </c:pt>
+                <c:pt idx="169">
+                  <c:v>170</c:v>
+                </c:pt>
+                <c:pt idx="170">
+                  <c:v>171</c:v>
+                </c:pt>
+                <c:pt idx="171">
+                  <c:v>172</c:v>
+                </c:pt>
+                <c:pt idx="172">
+                  <c:v>173</c:v>
+                </c:pt>
+                <c:pt idx="173">
+                  <c:v>174</c:v>
+                </c:pt>
+                <c:pt idx="174">
+                  <c:v>175</c:v>
+                </c:pt>
+                <c:pt idx="175">
+                  <c:v>176</c:v>
+                </c:pt>
+                <c:pt idx="176">
+                  <c:v>177</c:v>
+                </c:pt>
+                <c:pt idx="177">
+                  <c:v>178</c:v>
+                </c:pt>
+                <c:pt idx="178">
+                  <c:v>179</c:v>
+                </c:pt>
+                <c:pt idx="179">
+                  <c:v>180</c:v>
+                </c:pt>
+                <c:pt idx="180">
+                  <c:v>181</c:v>
+                </c:pt>
+                <c:pt idx="181">
+                  <c:v>182</c:v>
+                </c:pt>
+                <c:pt idx="182">
+                  <c:v>183</c:v>
+                </c:pt>
+                <c:pt idx="183">
+                  <c:v>184</c:v>
+                </c:pt>
+                <c:pt idx="184">
+                  <c:v>185</c:v>
+                </c:pt>
+                <c:pt idx="185">
+                  <c:v>186</c:v>
+                </c:pt>
+                <c:pt idx="186">
+                  <c:v>187</c:v>
+                </c:pt>
+                <c:pt idx="187">
+                  <c:v>188</c:v>
+                </c:pt>
+                <c:pt idx="188">
+                  <c:v>189</c:v>
+                </c:pt>
+                <c:pt idx="189">
+                  <c:v>190</c:v>
+                </c:pt>
+                <c:pt idx="190">
+                  <c:v>191</c:v>
+                </c:pt>
+                <c:pt idx="191">
+                  <c:v>192</c:v>
+                </c:pt>
+                <c:pt idx="192">
+                  <c:v>193</c:v>
+                </c:pt>
+                <c:pt idx="193">
+                  <c:v>194</c:v>
+                </c:pt>
+                <c:pt idx="194">
+                  <c:v>195</c:v>
+                </c:pt>
+                <c:pt idx="195">
+                  <c:v>196</c:v>
+                </c:pt>
+                <c:pt idx="196">
+                  <c:v>197</c:v>
+                </c:pt>
+                <c:pt idx="197">
+                  <c:v>198</c:v>
+                </c:pt>
+                <c:pt idx="198">
+                  <c:v>199</c:v>
+                </c:pt>
+                <c:pt idx="199">
+                  <c:v>200</c:v>
+                </c:pt>
+                <c:pt idx="200">
+                  <c:v>201</c:v>
+                </c:pt>
+                <c:pt idx="201">
+                  <c:v>202</c:v>
+                </c:pt>
+                <c:pt idx="202">
+                  <c:v>203</c:v>
+                </c:pt>
+                <c:pt idx="203">
+                  <c:v>204</c:v>
+                </c:pt>
+                <c:pt idx="204">
+                  <c:v>205</c:v>
+                </c:pt>
+                <c:pt idx="205">
+                  <c:v>206</c:v>
+                </c:pt>
+                <c:pt idx="206">
+                  <c:v>207</c:v>
+                </c:pt>
+                <c:pt idx="207">
+                  <c:v>208</c:v>
+                </c:pt>
+                <c:pt idx="208">
+                  <c:v>209</c:v>
+                </c:pt>
+                <c:pt idx="209">
+                  <c:v>210</c:v>
+                </c:pt>
+                <c:pt idx="210">
+                  <c:v>211</c:v>
+                </c:pt>
+                <c:pt idx="211">
+                  <c:v>212</c:v>
+                </c:pt>
+                <c:pt idx="212">
+                  <c:v>213</c:v>
+                </c:pt>
+                <c:pt idx="213">
+                  <c:v>214</c:v>
+                </c:pt>
+                <c:pt idx="214">
+                  <c:v>215</c:v>
+                </c:pt>
+                <c:pt idx="215">
+                  <c:v>216</c:v>
+                </c:pt>
+                <c:pt idx="216">
+                  <c:v>217</c:v>
+                </c:pt>
+                <c:pt idx="217">
+                  <c:v>218</c:v>
+                </c:pt>
+                <c:pt idx="218">
+                  <c:v>219</c:v>
+                </c:pt>
+                <c:pt idx="219">
+                  <c:v>220</c:v>
+                </c:pt>
+                <c:pt idx="220">
+                  <c:v>221</c:v>
+                </c:pt>
+                <c:pt idx="221">
+                  <c:v>222</c:v>
+                </c:pt>
+                <c:pt idx="222">
+                  <c:v>223</c:v>
+                </c:pt>
+                <c:pt idx="223">
+                  <c:v>224</c:v>
+                </c:pt>
+              </c:numCache>
+            </c:numRef>
+          </c:xVal>
+          <c:yVal>
+            <c:numRef>
+              <c:f>'data-sorted'!$E$2:$E$225</c:f>
+              <c:numCache>
+                <c:formatCode>0.000%</c:formatCode>
+                <c:ptCount val="224"/>
+                <c:pt idx="0">
+                  <c:v>-2.1367521367521361E-3</c:v>
+                </c:pt>
+                <c:pt idx="1">
+                  <c:v>7.9588621255287963E-3</c:v>
+                </c:pt>
+                <c:pt idx="2">
+                  <c:v>1.3350200158970732E-2</c:v>
+                </c:pt>
+                <c:pt idx="3">
+                  <c:v>9.3786677893967392E-3</c:v>
+                </c:pt>
+                <c:pt idx="4">
+                  <c:v>3.0403229816363224E-3</c:v>
+                </c:pt>
+                <c:pt idx="5">
+                  <c:v>5.9929152263665728E-3</c:v>
+                </c:pt>
+                <c:pt idx="6">
+                  <c:v>6.5838969214072063E-3</c:v>
+                </c:pt>
+                <c:pt idx="7">
+                  <c:v>1.1808498871787098E-2</c:v>
+                </c:pt>
+                <c:pt idx="8">
+                  <c:v>-3.9722922813913292E-3</c:v>
+                </c:pt>
+                <c:pt idx="9">
+                  <c:v>-3.4606138148481451E-3</c:v>
+                </c:pt>
+                <c:pt idx="10">
+                  <c:v>1.690182476534647E-3</c:v>
+                </c:pt>
+                <c:pt idx="11">
+                  <c:v>-7.1664093298092948E-3</c:v>
+                </c:pt>
+                <c:pt idx="12">
+                  <c:v>-6.7189843176775118E-3</c:v>
+                </c:pt>
+                <c:pt idx="13">
+                  <c:v>-6.290287362921641E-3</c:v>
+                </c:pt>
+                <c:pt idx="14">
+                  <c:v>1.1138480264782022E-3</c:v>
+                </c:pt>
+                <c:pt idx="15">
+                  <c:v>6.1704777849172984E-3</c:v>
+                </c:pt>
+                <c:pt idx="16">
+                  <c:v>-5.1054316362773491E-3</c:v>
+                </c:pt>
+                <c:pt idx="17">
+                  <c:v>-2.4099460093261124E-3</c:v>
+                </c:pt>
+                <c:pt idx="18">
+                  <c:v>-1.138325621536319E-2</c:v>
+                </c:pt>
+                <c:pt idx="19">
+                  <c:v>9.9334518131610899E-3</c:v>
+                </c:pt>
+                <c:pt idx="20">
+                  <c:v>-6.0581742740159865E-3</c:v>
+                </c:pt>
+                <c:pt idx="21">
+                  <c:v>-8.075419649262016E-3</c:v>
+                </c:pt>
+                <c:pt idx="22">
+                  <c:v>6.2133344653478861E-3</c:v>
+                </c:pt>
+                <c:pt idx="23">
+                  <c:v>-5.1493804202121241E-3</c:v>
+                </c:pt>
+                <c:pt idx="24">
+                  <c:v>#N/A</c:v>
+                </c:pt>
+                <c:pt idx="25">
+                  <c:v>6.7988466920413521E-5</c:v>
+                </c:pt>
+                <c:pt idx="26">
+                  <c:v>-1.998982958008726E-3</c:v>
+                </c:pt>
+                <c:pt idx="27">
+                  <c:v>-8.7364698237153079E-3</c:v>
+                </c:pt>
+                <c:pt idx="28">
+                  <c:v>-3.8270487207828392E-3</c:v>
+                </c:pt>
+                <c:pt idx="29">
+                  <c:v>-3.5873545273030945E-3</c:v>
+                </c:pt>
+                <c:pt idx="30">
+                  <c:v>#N/A</c:v>
+                </c:pt>
+                <c:pt idx="31">
+                  <c:v>-3.1297236060725125E-3</c:v>
+                </c:pt>
+                <c:pt idx="32">
+                  <c:v>-7.5731398713368312E-3</c:v>
+                </c:pt>
+                <c:pt idx="33">
+                  <c:v>8.9560490801531226E-3</c:v>
+                </c:pt>
+                <c:pt idx="34">
+                  <c:v>-7.1549306606714163E-3</c:v>
+                </c:pt>
+                <c:pt idx="35">
+                  <c:v>4.7002451341926071E-3</c:v>
+                </c:pt>
+                <c:pt idx="36">
+                  <c:v>-6.7602261348260603E-3</c:v>
+                </c:pt>
+                <c:pt idx="37">
+                  <c:v>-4.240072382355204E-3</c:v>
+                </c:pt>
+                <c:pt idx="38">
+                  <c:v>-1.7250857388159402E-3</c:v>
+                </c:pt>
+                <c:pt idx="39">
+                  <c:v>-3.8770610635499581E-3</c:v>
+                </c:pt>
+                <c:pt idx="40">
+                  <c:v>-1.371790473170334E-3</c:v>
+                </c:pt>
+                <c:pt idx="41">
+                  <c:v>-8.1950998924905216E-3</c:v>
+                </c:pt>
+                <c:pt idx="42">
+                  <c:v>-1.0367877619583063E-3</c:v>
+                </c:pt>
+                <c:pt idx="43">
+                  <c:v>-7.8687129825247022E-3</c:v>
+                </c:pt>
+                <c:pt idx="44">
+                  <c:v>-5.3806917668354501E-3</c:v>
+                </c:pt>
+                <c:pt idx="45">
+                  <c:v>-5.6557868383146082E-4</c:v>
+                </c:pt>
+                <c:pt idx="46">
+                  <c:v>-5.0782405176062985E-3</c:v>
+                </c:pt>
+                <c:pt idx="47">
+                  <c:v>-2.6015231701414804E-3</c:v>
+                </c:pt>
+                <c:pt idx="48">
+                  <c:v>-1.2830251387010126E-4</c:v>
+                </c:pt>
+                <c:pt idx="49">
+                  <c:v>-4.6514606830721948E-3</c:v>
+                </c:pt>
+                <c:pt idx="50">
+                  <c:v>-6.846869386615273E-3</c:v>
+                </c:pt>
+                <c:pt idx="51">
+                  <c:v>#N/A</c:v>
+                </c:pt>
+                <c:pt idx="52">
+                  <c:v>4.0801471724336881E-4</c:v>
+                </c:pt>
+                <c:pt idx="53">
+                  <c:v>-1.7964926736407927E-3</c:v>
+                </c:pt>
+                <c:pt idx="54">
+                  <c:v>-8.6658341019680458E-3</c:v>
+                </c:pt>
+                <c:pt idx="55">
+                  <c:v>-8.5449036904345424E-3</c:v>
+                </c:pt>
+                <c:pt idx="56">
+                  <c:v>-6.095616027645084E-3</c:v>
+                </c:pt>
+                <c:pt idx="57">
+                  <c:v>-8.310891955745036E-3</c:v>
+                </c:pt>
+                <c:pt idx="58">
+                  <c:v>-5.8666397107323982E-3</c:v>
+                </c:pt>
+                <c:pt idx="59">
+                  <c:v>-5.7557873584048319E-3</c:v>
+                </c:pt>
+                <c:pt idx="60">
+                  <c:v>-7.9782592988266558E-3</c:v>
+                </c:pt>
+                <c:pt idx="61">
+                  <c:v>-5.5409760924720591E-3</c:v>
+                </c:pt>
+                <c:pt idx="62">
+                  <c:v>#N/A</c:v>
+                </c:pt>
+                <c:pt idx="63">
+                  <c:v>-7.6658902311919795E-3</c:v>
+                </c:pt>
+                <c:pt idx="64">
+                  <c:v>1.7580569537174011E-3</c:v>
+                </c:pt>
+                <c:pt idx="65">
+                  <c:v>#N/A</c:v>
+                </c:pt>
+                <c:pt idx="66">
+                  <c:v>-5.0409798281569537E-3</c:v>
+                </c:pt>
+                <c:pt idx="67">
+                  <c:v>-7.2778342511429688E-3</c:v>
+                </c:pt>
+                <c:pt idx="68">
+                  <c:v>-1.9249751767360171E-4</c:v>
+                </c:pt>
+                <c:pt idx="69">
+                  <c:v>-7.0949406082127962E-3</c:v>
+                </c:pt>
+                <c:pt idx="70">
+                  <c:v>-4.675089876917126E-3</c:v>
+                </c:pt>
+                <c:pt idx="71">
+                  <c:v>#N/A</c:v>
+                </c:pt>
+                <c:pt idx="72">
+                  <c:v>-6.8333499792000403E-3</c:v>
+                </c:pt>
+                <c:pt idx="73">
+                  <c:v>-4.4183622949321971E-3</c:v>
+                </c:pt>
+                <c:pt idx="74">
+                  <c:v>-4.3359092308595665E-3</c:v>
+                </c:pt>
+                <c:pt idx="75">
+                  <c:v>-4.2549467764361661E-3</c:v>
+                </c:pt>
+                <c:pt idx="76">
+                  <c:v>-1.844432422478324E-3</c:v>
+                </c:pt>
+                <c:pt idx="77">
+                  <c:v>-1.7663320870559508E-3</c:v>
+                </c:pt>
+                <c:pt idx="78">
+                  <c:v>#N/A</c:v>
+                </c:pt>
+                <c:pt idx="79">
+                  <c:v>#N/A</c:v>
+                </c:pt>
+                <c:pt idx="80">
+                  <c:v>-3.8711363002247329E-3</c:v>
+                </c:pt>
+                <c:pt idx="81">
+                  <c:v>#N/A</c:v>
+                </c:pt>
+                <c:pt idx="82">
+                  <c:v>-6.0577470126082925E-3</c:v>
+                </c:pt>
+                <c:pt idx="83">
+                  <c:v>-1.3253712350537036E-3</c:v>
+                </c:pt>
+                <c:pt idx="84">
+                  <c:v>-3.5871781497109605E-3</c:v>
+                </c:pt>
+                <c:pt idx="85">
+                  <c:v>-3.5191291326498557E-3</c:v>
+                </c:pt>
+                <c:pt idx="86">
+                  <c:v>-3.4521981824838163E-3</c:v>
+                </c:pt>
+                <c:pt idx="87">
+                  <c:v>-5.7173602256846414E-3</c:v>
+                </c:pt>
+                <c:pt idx="88">
+                  <c:v>-5.6525840858407611E-3</c:v>
+                </c:pt>
+                <c:pt idx="89">
+                  <c:v>#N/A</c:v>
+                </c:pt>
+                <c:pt idx="90">
+                  <c:v>#N/A</c:v>
+                </c:pt>
+                <c:pt idx="91">
+                  <c:v>#N/A</c:v>
+                </c:pt>
+                <c:pt idx="92">
+                  <c:v>-5.4036199090881365E-3</c:v>
+                </c:pt>
+                <c:pt idx="93">
+                  <c:v>#N/A</c:v>
+                </c:pt>
+                <c:pt idx="94">
+                  <c:v>-5.2848930057163568E-3</c:v>
+                </c:pt>
+                <c:pt idx="95">
+                  <c:v>-5.2268911439365033E-3</c:v>
+                </c:pt>
+                <c:pt idx="96">
+                  <c:v>#N/A</c:v>
+                </c:pt>
+                <c:pt idx="97">
+                  <c:v>#N/A</c:v>
+                </c:pt>
+                <c:pt idx="98">
+                  <c:v>#N/A</c:v>
+                </c:pt>
+                <c:pt idx="99">
+                  <c:v>-5.003488440089787E-3</c:v>
+                </c:pt>
+                <c:pt idx="100">
+                  <c:v>#N/A</c:v>
+                </c:pt>
+                <c:pt idx="101">
+                  <c:v>#N/A</c:v>
+                </c:pt>
+                <c:pt idx="102">
+                  <c:v>-2.5134433534019021E-3</c:v>
+                </c:pt>
+                <c:pt idx="103">
+                  <c:v>#N/A</c:v>
+                </c:pt>
+                <c:pt idx="104">
+                  <c:v>#N/A</c:v>
+                </c:pt>
+                <c:pt idx="105">
+                  <c:v>#N/A</c:v>
+                </c:pt>
+                <c:pt idx="106">
+                  <c:v>#N/A</c:v>
+                </c:pt>
+                <c:pt idx="107">
+                  <c:v>#N/A</c:v>
+                </c:pt>
+                <c:pt idx="108">
+                  <c:v>#N/A</c:v>
+                </c:pt>
+                <c:pt idx="109">
+                  <c:v>#N/A</c:v>
+                </c:pt>
+                <c:pt idx="110">
+                  <c:v>-4.4523139857049069E-3</c:v>
+                </c:pt>
+                <c:pt idx="111">
+                  <c:v>-4.4063006054523993E-3</c:v>
+                </c:pt>
+                <c:pt idx="112">
+                  <c:v>-4.3609093545948384E-3</c:v>
+                </c:pt>
+                <c:pt idx="113">
+                  <c:v>#N/A</c:v>
+                </c:pt>
+                <c:pt idx="114">
+                  <c:v>-4.2719433353023894E-3</c:v>
+                </c:pt>
+                <c:pt idx="115">
+                  <c:v>#N/A</c:v>
+                </c:pt>
+                <c:pt idx="116">
+                  <c:v>-4.1853194137177118E-3</c:v>
+                </c:pt>
+                <c:pt idx="117">
+                  <c:v>#N/A</c:v>
+                </c:pt>
+                <c:pt idx="118">
+                  <c:v>#N/A</c:v>
+                </c:pt>
+                <c:pt idx="119">
+                  <c:v>#N/A</c:v>
+                </c:pt>
+                <c:pt idx="120">
+                  <c:v>#N/A</c:v>
+                </c:pt>
+                <c:pt idx="121">
+                  <c:v>#N/A</c:v>
+                </c:pt>
+                <c:pt idx="122">
+                  <c:v>-3.9386086929375118E-3</c:v>
+                </c:pt>
+                <c:pt idx="123">
+                  <c:v>-3.8993006705460038E-3</c:v>
+                </c:pt>
+                <c:pt idx="124">
+                  <c:v>#N/A</c:v>
+                </c:pt>
+                <c:pt idx="125">
+                  <c:v>-3.8221494921291477E-3</c:v>
+                </c:pt>
+                <c:pt idx="126">
+                  <c:v>#N/A</c:v>
+                </c:pt>
+                <c:pt idx="127">
+                  <c:v>#N/A</c:v>
+                </c:pt>
+                <c:pt idx="128">
+                  <c:v>#N/A</c:v>
+                </c:pt>
+                <c:pt idx="129">
+                  <c:v>#N/A</c:v>
+                </c:pt>
+                <c:pt idx="130">
+                  <c:v>#N/A</c:v>
+                </c:pt>
+                <c:pt idx="131">
+                  <c:v>#N/A</c:v>
+                </c:pt>
+                <c:pt idx="132">
+                  <c:v>#N/A</c:v>
+                </c:pt>
+                <c:pt idx="133">
+                  <c:v>-3.5318026604820143E-3</c:v>
+                </c:pt>
+                <c:pt idx="134">
+                  <c:v>#N/A</c:v>
+                </c:pt>
+                <c:pt idx="135">
+                  <c:v>#N/A</c:v>
+                </c:pt>
+                <c:pt idx="136">
+                  <c:v>#N/A</c:v>
+                </c:pt>
+                <c:pt idx="137">
+                  <c:v>-1.0656936244771474E-3</c:v>
+                </c:pt>
+                <c:pt idx="138">
+                  <c:v>-3.3638894278185116E-3</c:v>
+                </c:pt>
+                <c:pt idx="139">
+                  <c:v>-3.3314576356738256E-3</c:v>
+                </c:pt>
+                <c:pt idx="140">
+                  <c:v>#N/A</c:v>
+                </c:pt>
+                <c:pt idx="141">
+                  <c:v>#N/A</c:v>
+                </c:pt>
+                <c:pt idx="142">
+                  <c:v>-9.0534509952434287E-4</c:v>
+                </c:pt>
+                <c:pt idx="143">
+                  <c:v>-3.2053520471594776E-3</c:v>
+                </c:pt>
+                <c:pt idx="144">
+                  <c:v>-3.1747008273588862E-3</c:v>
+                </c:pt>
+                <c:pt idx="145">
+                  <c:v>#N/A</c:v>
+                </c:pt>
+                <c:pt idx="146">
+                  <c:v>-3.1144081601560212E-3</c:v>
+                </c:pt>
+                <c:pt idx="147">
+                  <c:v>-3.0847556647388046E-3</c:v>
+                </c:pt>
+                <c:pt idx="148">
+                  <c:v>#N/A</c:v>
+                </c:pt>
+                <c:pt idx="149">
+                  <c:v>#N/A</c:v>
+                </c:pt>
+                <c:pt idx="150">
+                  <c:v>#N/A</c:v>
+                </c:pt>
+                <c:pt idx="151">
+                  <c:v>#N/A</c:v>
+                </c:pt>
+                <c:pt idx="152">
+                  <c:v>-2.9412212122256771E-3</c:v>
+                </c:pt>
+                <c:pt idx="153">
+                  <c:v>#N/A</c:v>
+                </c:pt>
+                <c:pt idx="154">
+                  <c:v>#N/A</c:v>
+                </c:pt>
+                <c:pt idx="155">
+                  <c:v>#N/A</c:v>
+                </c:pt>
+                <c:pt idx="156">
+                  <c:v>#N/A</c:v>
+                </c:pt>
+                <c:pt idx="157">
+                  <c:v>#N/A</c:v>
+                </c:pt>
+                <c:pt idx="158">
+                  <c:v>#N/A</c:v>
+                </c:pt>
+                <c:pt idx="159">
+                  <c:v>#N/A</c:v>
+                </c:pt>
+                <c:pt idx="160">
+                  <c:v>#N/A</c:v>
+                </c:pt>
+                <c:pt idx="161">
+                  <c:v>#N/A</c:v>
+                </c:pt>
+                <c:pt idx="162">
+                  <c:v>#N/A</c:v>
+                </c:pt>
+                <c:pt idx="163">
+                  <c:v>#N/A</c:v>
+                </c:pt>
+                <c:pt idx="164">
+                  <c:v>#N/A</c:v>
+                </c:pt>
+                <c:pt idx="165">
+                  <c:v>#N/A</c:v>
+                </c:pt>
+                <c:pt idx="166">
+                  <c:v>#N/A</c:v>
+                </c:pt>
+                <c:pt idx="167">
+                  <c:v>#N/A</c:v>
+                </c:pt>
+                <c:pt idx="168">
+                  <c:v>-2.5291496448404498E-3</c:v>
+                </c:pt>
+                <c:pt idx="169">
+                  <c:v>#N/A</c:v>
+                </c:pt>
+                <c:pt idx="170">
+                  <c:v>#N/A</c:v>
+                </c:pt>
+                <c:pt idx="171">
+                  <c:v>#N/A</c:v>
+                </c:pt>
+                <c:pt idx="172">
+                  <c:v>#N/A</c:v>
+                </c:pt>
+                <c:pt idx="173">
+                  <c:v>#N/A</c:v>
+                </c:pt>
+                <c:pt idx="174">
+                  <c:v>#N/A</c:v>
+                </c:pt>
+                <c:pt idx="175">
+                  <c:v>#N/A</c:v>
+                </c:pt>
+                <c:pt idx="176">
+                  <c:v>#N/A</c:v>
+                </c:pt>
+                <c:pt idx="177">
+                  <c:v>#N/A</c:v>
+                </c:pt>
+                <c:pt idx="178">
+                  <c:v>#N/A</c:v>
+                </c:pt>
+                <c:pt idx="179">
+                  <c:v>#N/A</c:v>
+                </c:pt>
+                <c:pt idx="180">
+                  <c:v>#N/A</c:v>
+                </c:pt>
+                <c:pt idx="181">
+                  <c:v>#N/A</c:v>
+                </c:pt>
+                <c:pt idx="182">
+                  <c:v>#N/A</c:v>
+                </c:pt>
+                <c:pt idx="183">
+                  <c:v>#N/A</c:v>
+                </c:pt>
+                <c:pt idx="184">
+                  <c:v>#N/A</c:v>
+                </c:pt>
+                <c:pt idx="185">
+                  <c:v>#N/A</c:v>
+                </c:pt>
+                <c:pt idx="186">
+                  <c:v>#N/A</c:v>
+                </c:pt>
+                <c:pt idx="187">
+                  <c:v>#N/A</c:v>
+                </c:pt>
+                <c:pt idx="188">
+                  <c:v>#N/A</c:v>
+                </c:pt>
+                <c:pt idx="189">
+                  <c:v>#N/A</c:v>
+                </c:pt>
+                <c:pt idx="190">
+                  <c:v>#N/A</c:v>
+                </c:pt>
+                <c:pt idx="191">
+                  <c:v>#N/A</c:v>
+                </c:pt>
+                <c:pt idx="192">
+                  <c:v>#N/A</c:v>
+                </c:pt>
+                <c:pt idx="193">
+                  <c:v>#N/A</c:v>
+                </c:pt>
+                <c:pt idx="194">
+                  <c:v>#N/A</c:v>
+                </c:pt>
+                <c:pt idx="195">
+                  <c:v>#N/A</c:v>
+                </c:pt>
+                <c:pt idx="196">
+                  <c:v>#N/A</c:v>
+                </c:pt>
+                <c:pt idx="197">
+                  <c:v>#N/A</c:v>
+                </c:pt>
+                <c:pt idx="198">
+                  <c:v>#N/A</c:v>
+                </c:pt>
+                <c:pt idx="199">
+                  <c:v>#N/A</c:v>
+                </c:pt>
+                <c:pt idx="200">
+                  <c:v>#N/A</c:v>
+                </c:pt>
+                <c:pt idx="201">
+                  <c:v>#N/A</c:v>
+                </c:pt>
+                <c:pt idx="202">
+                  <c:v>#N/A</c:v>
+                </c:pt>
+                <c:pt idx="203">
+                  <c:v>#N/A</c:v>
+                </c:pt>
+                <c:pt idx="204">
+                  <c:v>#N/A</c:v>
+                </c:pt>
+                <c:pt idx="205">
+                  <c:v>#N/A</c:v>
+                </c:pt>
+                <c:pt idx="206">
+                  <c:v>#N/A</c:v>
+                </c:pt>
+                <c:pt idx="207">
+                  <c:v>#N/A</c:v>
+                </c:pt>
+                <c:pt idx="208">
+                  <c:v>#N/A</c:v>
+                </c:pt>
+                <c:pt idx="209">
+                  <c:v>#N/A</c:v>
+                </c:pt>
+                <c:pt idx="210">
+                  <c:v>#N/A</c:v>
+                </c:pt>
+                <c:pt idx="211">
+                  <c:v>#N/A</c:v>
+                </c:pt>
+                <c:pt idx="212">
+                  <c:v>#N/A</c:v>
+                </c:pt>
+                <c:pt idx="213">
+                  <c:v>#N/A</c:v>
+                </c:pt>
+                <c:pt idx="214">
+                  <c:v>#N/A</c:v>
+                </c:pt>
+                <c:pt idx="215">
+                  <c:v>#N/A</c:v>
+                </c:pt>
+                <c:pt idx="216">
+                  <c:v>#N/A</c:v>
+                </c:pt>
+                <c:pt idx="217">
+                  <c:v>#N/A</c:v>
+                </c:pt>
+                <c:pt idx="218">
+                  <c:v>#N/A</c:v>
+                </c:pt>
+                <c:pt idx="219">
+                  <c:v>#N/A</c:v>
+                </c:pt>
+                <c:pt idx="220">
+                  <c:v>#N/A</c:v>
+                </c:pt>
+                <c:pt idx="221">
+                  <c:v>#N/A</c:v>
+                </c:pt>
+                <c:pt idx="222">
+                  <c:v>#N/A</c:v>
+                </c:pt>
+                <c:pt idx="223">
+                  <c:v>-1.5005149878602208E-3</c:v>
+                </c:pt>
+              </c:numCache>
+            </c:numRef>
+          </c:yVal>
+          <c:smooth val="0"/>
+          <c:extLst>
+            <c:ext xmlns:c16="http://schemas.microsoft.com/office/drawing/2014/chart" uri="{C3380CC4-5D6E-409C-BE32-E72D297353CC}">
+              <c16:uniqueId val="{00000001-0CB8-4F97-ADB3-CEEE459AC3F8}"/>
+            </c:ext>
+          </c:extLst>
+        </c:ser>
+        <c:dLbls>
+          <c:showLegendKey val="0"/>
+          <c:showVal val="0"/>
+          <c:showCatName val="0"/>
+          <c:showSerName val="0"/>
+          <c:showPercent val="0"/>
+          <c:showBubbleSize val="0"/>
+        </c:dLbls>
+        <c:axId val="1152024367"/>
+        <c:axId val="1250129087"/>
+      </c:scatterChart>
+      <c:catAx>
+        <c:axId val="1249830335"/>
+        <c:scaling>
+          <c:orientation val="minMax"/>
+        </c:scaling>
+        <c:delete val="0"/>
+        <c:axPos val="b"/>
+        <c:title>
+          <c:tx>
+            <c:rich>
+              <a:bodyPr rot="0" spcFirstLastPara="1" vertOverflow="ellipsis" vert="horz" wrap="square" anchor="ctr" anchorCtr="1"/>
+              <a:lstStyle/>
+              <a:p>
+                <a:pPr>
+                  <a:defRPr sz="900" b="0" i="0" u="none" strike="noStrike" baseline="0">
+                    <a:solidFill>
+                      <a:schemeClr val="tx1">
+                        <a:lumMod val="65000"/>
+                        <a:lumOff val="35000"/>
+                      </a:schemeClr>
+                    </a:solidFill>
+                    <a:latin typeface="+mn-lt"/>
+                    <a:ea typeface="+mn-ea"/>
+                    <a:cs typeface="+mn-cs"/>
+                  </a:defRPr>
+                </a:pPr>
+                <a:r>
+                  <a:rPr lang="en-CA"/>
+                  <a:t>Rolls</a:t>
+                </a:r>
+                <a:r>
+                  <a:rPr lang="en-CA" baseline="0"/>
+                  <a:t> to Snake Eyes</a:t>
+                </a:r>
+              </a:p>
+            </c:rich>
+          </c:tx>
+          <c:overlay val="0"/>
+          <c:spPr>
+            <a:noFill/>
+            <a:ln>
+              <a:noFill/>
+            </a:ln>
+            <a:effectLst/>
+          </c:spPr>
+          <c:txPr>
+            <a:bodyPr rot="0" spcFirstLastPara="1" vertOverflow="ellipsis" vert="horz" wrap="square" anchor="ctr" anchorCtr="1"/>
+            <a:lstStyle/>
+            <a:p>
+              <a:pPr>
+                <a:defRPr sz="900" b="0" i="0" u="none" strike="noStrike" baseline="0">
+                  <a:solidFill>
+                    <a:schemeClr val="tx1">
+                      <a:lumMod val="65000"/>
+                      <a:lumOff val="35000"/>
+                    </a:schemeClr>
+                  </a:solidFill>
+                  <a:latin typeface="+mn-lt"/>
+                  <a:ea typeface="+mn-ea"/>
+                  <a:cs typeface="+mn-cs"/>
+                </a:defRPr>
+              </a:pPr>
+              <a:endParaRPr lang="en-US"/>
+            </a:p>
+          </c:txPr>
+        </c:title>
+        <c:numFmt formatCode="General" sourceLinked="1"/>
+        <c:majorTickMark val="none"/>
+        <c:minorTickMark val="none"/>
+        <c:tickLblPos val="nextTo"/>
+        <c:spPr>
+          <a:noFill/>
+          <a:ln w="9525" cap="flat" cmpd="sng" algn="ctr">
+            <a:solidFill>
+              <a:schemeClr val="tx1">
+                <a:lumMod val="15000"/>
+                <a:lumOff val="85000"/>
+              </a:schemeClr>
+            </a:solidFill>
+            <a:round/>
+          </a:ln>
+          <a:effectLst/>
+        </c:spPr>
+        <c:txPr>
+          <a:bodyPr rot="-60000000" spcFirstLastPara="1" vertOverflow="ellipsis" vert="horz" wrap="square" anchor="ctr" anchorCtr="1"/>
+          <a:lstStyle/>
+          <a:p>
+            <a:pPr>
+              <a:defRPr sz="900" b="0" i="0" u="none" strike="noStrike" baseline="0">
+                <a:solidFill>
+                  <a:schemeClr val="tx1">
+                    <a:lumMod val="65000"/>
+                    <a:lumOff val="35000"/>
+                  </a:schemeClr>
+                </a:solidFill>
+                <a:latin typeface="+mn-lt"/>
+                <a:ea typeface="+mn-ea"/>
+                <a:cs typeface="+mn-cs"/>
+              </a:defRPr>
+            </a:pPr>
+            <a:endParaRPr lang="en-US"/>
+          </a:p>
+        </c:txPr>
+        <c:crossAx val="1238910319"/>
+        <c:crosses val="autoZero"/>
+        <c:auto val="1"/>
+        <c:lblAlgn val="ctr"/>
+        <c:lblOffset val="100"/>
+        <c:noMultiLvlLbl val="0"/>
+      </c:catAx>
+      <c:valAx>
+        <c:axId val="1238910319"/>
+        <c:scaling>
+          <c:orientation val="minMax"/>
+          <c:min val="0"/>
+        </c:scaling>
+        <c:delete val="0"/>
+        <c:axPos val="l"/>
+        <c:majorGridlines>
+          <c:spPr>
+            <a:ln w="9525" cap="flat" cmpd="sng" algn="ctr">
+              <a:solidFill>
+                <a:schemeClr val="tx1">
+                  <a:lumMod val="15000"/>
+                  <a:lumOff val="85000"/>
+                </a:schemeClr>
+              </a:solidFill>
+              <a:round/>
+            </a:ln>
+            <a:effectLst/>
+          </c:spPr>
+        </c:majorGridlines>
+        <c:title>
+          <c:tx>
+            <c:rich>
+              <a:bodyPr rot="-5400000" spcFirstLastPara="1" vertOverflow="ellipsis" vert="horz" wrap="square" anchor="ctr" anchorCtr="1"/>
+              <a:lstStyle/>
+              <a:p>
+                <a:pPr>
+                  <a:defRPr sz="900" b="0" i="0" u="none" strike="noStrike" baseline="0">
+                    <a:solidFill>
+                      <a:schemeClr val="tx1">
+                        <a:lumMod val="65000"/>
+                        <a:lumOff val="35000"/>
+                      </a:schemeClr>
+                    </a:solidFill>
+                    <a:latin typeface="+mn-lt"/>
+                    <a:ea typeface="+mn-ea"/>
+                    <a:cs typeface="+mn-cs"/>
+                  </a:defRPr>
+                </a:pPr>
+                <a:r>
+                  <a:rPr lang="en-CA"/>
+                  <a:t>Count (Number of Repeated Roll Number)</a:t>
+                </a:r>
+              </a:p>
+            </c:rich>
+          </c:tx>
+          <c:layout>
+            <c:manualLayout>
+              <c:xMode val="edge"/>
+              <c:yMode val="edge"/>
+              <c:x val="5.4415531150440117E-3"/>
+              <c:y val="0.11657140246591662"/>
+            </c:manualLayout>
+          </c:layout>
+          <c:overlay val="0"/>
+          <c:spPr>
+            <a:noFill/>
+            <a:ln>
+              <a:noFill/>
+            </a:ln>
+            <a:effectLst/>
+          </c:spPr>
+          <c:txPr>
+            <a:bodyPr rot="-5400000" spcFirstLastPara="1" vertOverflow="ellipsis" vert="horz" wrap="square" anchor="ctr" anchorCtr="1"/>
+            <a:lstStyle/>
+            <a:p>
+              <a:pPr>
+                <a:defRPr sz="900" b="0" i="0" u="none" strike="noStrike" baseline="0">
+                  <a:solidFill>
+                    <a:schemeClr val="tx1">
+                      <a:lumMod val="65000"/>
+                      <a:lumOff val="35000"/>
+                    </a:schemeClr>
+                  </a:solidFill>
+                  <a:latin typeface="+mn-lt"/>
+                  <a:ea typeface="+mn-ea"/>
+                  <a:cs typeface="+mn-cs"/>
+                </a:defRPr>
+              </a:pPr>
+              <a:endParaRPr lang="en-US"/>
+            </a:p>
+          </c:txPr>
+        </c:title>
+        <c:numFmt formatCode="General" sourceLinked="1"/>
+        <c:majorTickMark val="none"/>
+        <c:minorTickMark val="none"/>
+        <c:tickLblPos val="nextTo"/>
+        <c:spPr>
+          <a:noFill/>
+          <a:ln>
+            <a:noFill/>
+          </a:ln>
+          <a:effectLst/>
+        </c:spPr>
+        <c:txPr>
+          <a:bodyPr rot="-60000000" spcFirstLastPara="1" vertOverflow="ellipsis" vert="horz" wrap="square" anchor="ctr" anchorCtr="1"/>
+          <a:lstStyle/>
+          <a:p>
+            <a:pPr>
+              <a:defRPr sz="900" b="0" i="0" u="none" strike="noStrike" baseline="0">
+                <a:solidFill>
+                  <a:schemeClr val="tx1">
+                    <a:lumMod val="65000"/>
+                    <a:lumOff val="35000"/>
+                  </a:schemeClr>
+                </a:solidFill>
+                <a:latin typeface="+mn-lt"/>
+                <a:ea typeface="+mn-ea"/>
+                <a:cs typeface="+mn-cs"/>
+              </a:defRPr>
+            </a:pPr>
+            <a:endParaRPr lang="en-US"/>
+          </a:p>
+        </c:txPr>
+        <c:crossAx val="1249830335"/>
+        <c:crosses val="autoZero"/>
+        <c:crossBetween val="between"/>
+      </c:valAx>
+      <c:valAx>
+        <c:axId val="1250129087"/>
+        <c:scaling>
+          <c:orientation val="minMax"/>
+          <c:max val="5.000000000000001E-2"/>
+          <c:min val="-5.000000000000001E-2"/>
+        </c:scaling>
+        <c:delete val="0"/>
+        <c:axPos val="r"/>
+        <c:title>
+          <c:tx>
+            <c:rich>
+              <a:bodyPr rot="-5400000" spcFirstLastPara="1" vertOverflow="ellipsis" vert="horz" wrap="square" anchor="ctr" anchorCtr="1"/>
+              <a:lstStyle/>
+              <a:p>
+                <a:pPr>
+                  <a:defRPr sz="900" b="0" i="0" u="none" strike="noStrike" baseline="0">
+                    <a:solidFill>
+                      <a:schemeClr val="tx1">
+                        <a:lumMod val="65000"/>
+                        <a:lumOff val="35000"/>
+                      </a:schemeClr>
+                    </a:solidFill>
+                    <a:latin typeface="+mn-lt"/>
+                    <a:ea typeface="+mn-ea"/>
+                    <a:cs typeface="+mn-cs"/>
+                  </a:defRPr>
+                </a:pPr>
+                <a:r>
+                  <a:rPr lang="en-CA"/>
+                  <a:t>Difference from</a:t>
+                </a:r>
+                <a:r>
+                  <a:rPr lang="en-CA" baseline="0"/>
+                  <a:t> Theoretical Frequency</a:t>
+                </a:r>
+                <a:endParaRPr lang="en-CA"/>
+              </a:p>
+            </c:rich>
+          </c:tx>
+          <c:layout>
+            <c:manualLayout>
+              <c:xMode val="edge"/>
+              <c:yMode val="edge"/>
+              <c:x val="0.96979430694590929"/>
+              <c:y val="0.14463653471418103"/>
+            </c:manualLayout>
+          </c:layout>
+          <c:overlay val="0"/>
+          <c:spPr>
+            <a:noFill/>
+            <a:ln>
+              <a:noFill/>
+            </a:ln>
+            <a:effectLst/>
+          </c:spPr>
+          <c:txPr>
+            <a:bodyPr rot="-5400000" spcFirstLastPara="1" vertOverflow="ellipsis" vert="horz" wrap="square" anchor="ctr" anchorCtr="1"/>
+            <a:lstStyle/>
+            <a:p>
+              <a:pPr>
+                <a:defRPr sz="900" b="0" i="0" u="none" strike="noStrike" baseline="0">
+                  <a:solidFill>
+                    <a:schemeClr val="tx1">
+                      <a:lumMod val="65000"/>
+                      <a:lumOff val="35000"/>
+                    </a:schemeClr>
+                  </a:solidFill>
+                  <a:latin typeface="+mn-lt"/>
+                  <a:ea typeface="+mn-ea"/>
+                  <a:cs typeface="+mn-cs"/>
+                </a:defRPr>
+              </a:pPr>
+              <a:endParaRPr lang="en-US"/>
+            </a:p>
+          </c:txPr>
+        </c:title>
+        <c:numFmt formatCode="0.0%" sourceLinked="0"/>
+        <c:majorTickMark val="out"/>
+        <c:minorTickMark val="none"/>
+        <c:tickLblPos val="nextTo"/>
+        <c:spPr>
+          <a:noFill/>
+          <a:ln>
+            <a:noFill/>
+          </a:ln>
+          <a:effectLst/>
+        </c:spPr>
+        <c:txPr>
+          <a:bodyPr rot="-60000000" spcFirstLastPara="1" vertOverflow="ellipsis" vert="horz" wrap="square" anchor="ctr" anchorCtr="1"/>
+          <a:lstStyle/>
+          <a:p>
+            <a:pPr>
+              <a:defRPr sz="900" b="0" i="0" u="none" strike="noStrike" baseline="0">
+                <a:solidFill>
+                  <a:schemeClr val="tx1">
+                    <a:lumMod val="65000"/>
+                    <a:lumOff val="35000"/>
+                  </a:schemeClr>
+                </a:solidFill>
+                <a:latin typeface="+mn-lt"/>
+                <a:ea typeface="+mn-ea"/>
+                <a:cs typeface="+mn-cs"/>
+              </a:defRPr>
+            </a:pPr>
+            <a:endParaRPr lang="en-US"/>
+          </a:p>
+        </c:txPr>
+        <c:crossAx val="1152024367"/>
+        <c:crosses val="max"/>
+        <c:crossBetween val="midCat"/>
+      </c:valAx>
+      <c:valAx>
+        <c:axId val="1152024367"/>
+        <c:scaling>
+          <c:orientation val="minMax"/>
+        </c:scaling>
+        <c:delete val="1"/>
+        <c:axPos val="b"/>
+        <c:numFmt formatCode="General" sourceLinked="1"/>
+        <c:majorTickMark val="out"/>
+        <c:minorTickMark val="none"/>
+        <c:tickLblPos val="nextTo"/>
+        <c:crossAx val="1250129087"/>
+        <c:crosses val="autoZero"/>
+        <c:crossBetween val="midCat"/>
+      </c:valAx>
+      <c:spPr>
+        <a:noFill/>
+        <a:ln>
+          <a:noFill/>
+        </a:ln>
+        <a:effectLst/>
+      </c:spPr>
+    </c:plotArea>
+    <c:legend>
+      <c:legendPos val="r"/>
+      <c:layout>
+        <c:manualLayout>
+          <c:xMode val="edge"/>
+          <c:yMode val="edge"/>
+          <c:x val="0.57863800544485"/>
+          <c:y val="0.11802066089365171"/>
+          <c:w val="0.17665149863715826"/>
+          <c:h val="0.21625964442040457"/>
+        </c:manualLayout>
+      </c:layout>
+      <c:overlay val="0"/>
+      <c:spPr>
+        <a:noFill/>
+        <a:ln>
+          <a:noFill/>
+        </a:ln>
+        <a:effectLst/>
+      </c:spPr>
+      <c:txPr>
+        <a:bodyPr rot="0" spcFirstLastPara="1" vertOverflow="ellipsis" vert="horz" wrap="square" anchor="ctr" anchorCtr="1"/>
+        <a:lstStyle/>
+        <a:p>
+          <a:pPr>
+            <a:defRPr sz="900" b="0" i="0" u="none" strike="noStrike" baseline="0">
+              <a:solidFill>
+                <a:schemeClr val="tx1">
+                  <a:lumMod val="65000"/>
+                  <a:lumOff val="35000"/>
+                </a:schemeClr>
+              </a:solidFill>
+              <a:latin typeface="+mn-lt"/>
+              <a:ea typeface="+mn-ea"/>
+              <a:cs typeface="+mn-cs"/>
+            </a:defRPr>
+          </a:pPr>
+          <a:endParaRPr lang="en-US"/>
+        </a:p>
+      </c:txPr>
+    </c:legend>
+    <c:plotVisOnly val="1"/>
+    <c:dispBlanksAs val="gap"/>
+    <c:showDLblsOverMax val="0"/>
+  </c:chart>
+  <c:spPr>
+    <a:solidFill>
+      <a:schemeClr val="bg1"/>
+    </a:solidFill>
+    <a:ln w="9525" cap="flat" cmpd="sng" algn="ctr">
+      <a:solidFill>
+        <a:schemeClr val="tx1">
+          <a:lumMod val="15000"/>
+          <a:lumOff val="85000"/>
+        </a:schemeClr>
+      </a:solidFill>
+      <a:round/>
+    </a:ln>
+    <a:effectLst/>
+  </c:spPr>
+  <c:txPr>
+    <a:bodyPr/>
+    <a:lstStyle/>
+    <a:p>
+      <a:pPr>
+        <a:defRPr/>
+      </a:pPr>
+      <a:endParaRPr lang="en-US"/>
+    </a:p>
+  </c:txPr>
+  <c:externalData r:id="rId3">
+    <c:autoUpdate val="0"/>
+  </c:externalData>
+</c:chartSpace>
+</file>
+
+<file path=word/charts/colors1.xml><?xml version="1.0" encoding="utf-8"?>
+<cs:colorStyle xmlns:cs="http://schemas.microsoft.com/office/drawing/2012/chartStyle" xmlns:a="http://schemas.openxmlformats.org/drawingml/2006/main" meth="cycle" id="10">
+  <a:schemeClr val="accent1"/>
+  <a:schemeClr val="accent2"/>
+  <a:schemeClr val="accent3"/>
+  <a:schemeClr val="accent4"/>
+  <a:schemeClr val="accent5"/>
+  <a:schemeClr val="accent6"/>
+  <cs:variation/>
+  <cs:variation>
+    <a:lumMod val="60000"/>
+  </cs:variation>
+  <cs:variation>
+    <a:lumMod val="80000"/>
+    <a:lumOff val="20000"/>
+  </cs:variation>
+  <cs:variation>
+    <a:lumMod val="80000"/>
+  </cs:variation>
+  <cs:variation>
+    <a:lumMod val="60000"/>
+    <a:lumOff val="40000"/>
+  </cs:variation>
+  <cs:variation>
+    <a:lumMod val="50000"/>
+  </cs:variation>
+  <cs:variation>
+    <a:lumMod val="70000"/>
+    <a:lumOff val="30000"/>
+  </cs:variation>
+  <cs:variation>
+    <a:lumMod val="70000"/>
+  </cs:variation>
+  <cs:variation>
+    <a:lumMod val="50000"/>
+    <a:lumOff val="50000"/>
+  </cs:variation>
+</cs:colorStyle>
+</file>
+
+<file path=word/charts/style1.xml><?xml version="1.0" encoding="utf-8"?>
+<cs:chartStyle xmlns:cs="http://schemas.microsoft.com/office/drawing/2012/chartStyle" xmlns:a="http://schemas.openxmlformats.org/drawingml/2006/main" id="366">
+  <cs:axisTitle>
+    <cs:lnRef idx="0"/>
+    <cs:fillRef idx="0"/>
+    <cs:effectRef idx="0"/>
+    <cs:fontRef idx="minor">
+      <a:schemeClr val="tx1">
+        <a:lumMod val="65000"/>
+        <a:lumOff val="35000"/>
+      </a:schemeClr>
+    </cs:fontRef>
+    <cs:defRPr sz="900"/>
+  </cs:axisTitle>
+  <cs:categoryAxis>
+    <cs:lnRef idx="0"/>
+    <cs:fillRef idx="0"/>
+    <cs:effectRef idx="0"/>
+    <cs:fontRef idx="minor">
+      <a:schemeClr val="tx1">
+        <a:lumMod val="65000"/>
+        <a:lumOff val="35000"/>
+      </a:schemeClr>
+    </cs:fontRef>
+    <cs:spPr>
+      <a:ln w="9525" cap="flat" cmpd="sng" algn="ctr">
+        <a:solidFill>
+          <a:schemeClr val="tx1">
+            <a:lumMod val="15000"/>
+            <a:lumOff val="85000"/>
+          </a:schemeClr>
+        </a:solidFill>
+        <a:round/>
+      </a:ln>
+    </cs:spPr>
+    <cs:defRPr sz="900"/>
+  </cs:categoryAxis>
+  <cs:chartArea mods="allowNoFillOverride allowNoLineOverride">
+    <cs:lnRef idx="0"/>
+    <cs:fillRef idx="0"/>
+    <cs:effectRef idx="0"/>
+    <cs:fontRef idx="minor">
+      <a:schemeClr val="tx1"/>
+    </cs:fontRef>
+    <cs:spPr>
+      <a:solidFill>
+        <a:schemeClr val="bg1"/>
+      </a:solidFill>
+      <a:ln w="9525" cap="flat" cmpd="sng" algn="ctr">
+        <a:solidFill>
+          <a:schemeClr val="tx1">
+            <a:lumMod val="15000"/>
+            <a:lumOff val="85000"/>
+          </a:schemeClr>
+        </a:solidFill>
+        <a:round/>
+      </a:ln>
+    </cs:spPr>
+    <cs:defRPr sz="1000"/>
+  </cs:chartArea>
+  <cs:dataLabel>
+    <cs:lnRef idx="0"/>
+    <cs:fillRef idx="0"/>
+    <cs:effectRef idx="0"/>
+    <cs:fontRef idx="minor">
+      <a:schemeClr val="tx1">
+        <a:lumMod val="65000"/>
+        <a:lumOff val="35000"/>
+      </a:schemeClr>
+    </cs:fontRef>
+    <cs:defRPr sz="900"/>
+  </cs:dataLabel>
+  <cs:dataLabelCallout>
+    <cs:lnRef idx="0"/>
+    <cs:fillRef idx="0"/>
+    <cs:effectRef idx="0"/>
+    <cs:fontRef idx="minor">
+      <a:schemeClr val="dk1">
+        <a:lumMod val="65000"/>
+        <a:lumOff val="35000"/>
+      </a:schemeClr>
+    </cs:fontRef>
+    <cs:spPr>
+      <a:solidFill>
+        <a:schemeClr val="lt1"/>
+      </a:solidFill>
+      <a:ln>
+        <a:solidFill>
+          <a:schemeClr val="dk1">
+            <a:lumMod val="25000"/>
+            <a:lumOff val="75000"/>
+          </a:schemeClr>
+        </a:solidFill>
+      </a:ln>
+    </cs:spPr>
+    <cs:defRPr sz="900"/>
+    <cs:bodyPr rot="0" spcFirstLastPara="1" vertOverflow="clip" horzOverflow="clip" vert="horz" wrap="square" lIns="36576" tIns="18288" rIns="36576" bIns="18288" anchor="ctr" anchorCtr="1">
+      <a:spAutoFit/>
+    </cs:bodyPr>
+  </cs:dataLabelCallout>
+  <cs:dataPoint>
+    <cs:lnRef idx="0"/>
+    <cs:fillRef idx="0">
+      <cs:styleClr val="auto"/>
+    </cs:fillRef>
+    <cs:effectRef idx="0"/>
+    <cs:fontRef idx="minor">
+      <a:schemeClr val="tx1"/>
+    </cs:fontRef>
+    <cs:spPr>
+      <a:solidFill>
+        <a:schemeClr val="phClr"/>
+      </a:solidFill>
+    </cs:spPr>
+  </cs:dataPoint>
+  <cs:dataPoint3D>
+    <cs:lnRef idx="0"/>
+    <cs:fillRef idx="0">
+      <cs:styleClr val="auto"/>
+    </cs:fillRef>
+    <cs:effectRef idx="0"/>
+    <cs:fontRef idx="minor">
+      <a:schemeClr val="tx1"/>
+    </cs:fontRef>
+    <cs:spPr>
+      <a:solidFill>
+        <a:schemeClr val="phClr"/>
+      </a:solidFill>
+    </cs:spPr>
+  </cs:dataPoint3D>
+  <cs:dataPointLine>
+    <cs:lnRef idx="0">
+      <cs:styleClr val="auto"/>
+    </cs:lnRef>
+    <cs:fillRef idx="0"/>
+    <cs:effectRef idx="0"/>
+    <cs:fontRef idx="minor">
+      <a:schemeClr val="tx1"/>
+    </cs:fontRef>
+    <cs:spPr>
+      <a:ln w="28575" cap="rnd">
+        <a:solidFill>
+          <a:schemeClr val="phClr"/>
+        </a:solidFill>
+        <a:round/>
+      </a:ln>
+    </cs:spPr>
+  </cs:dataPointLine>
+  <cs:dataPointMarker>
+    <cs:lnRef idx="0"/>
+    <cs:fillRef idx="0">
+      <cs:styleClr val="auto"/>
+    </cs:fillRef>
+    <cs:effectRef idx="0"/>
+    <cs:fontRef idx="minor">
+      <a:schemeClr val="tx1"/>
+    </cs:fontRef>
+    <cs:spPr>
+      <a:solidFill>
+        <a:schemeClr val="phClr"/>
+      </a:solidFill>
+      <a:ln w="9525">
+        <a:solidFill>
+          <a:schemeClr val="lt1"/>
+        </a:solidFill>
+      </a:ln>
+    </cs:spPr>
+  </cs:dataPointMarker>
+  <cs:dataPointMarkerLayout symbol="circle" size="5"/>
+  <cs:dataPointWireframe>
+    <cs:lnRef idx="0">
+      <cs:styleClr val="auto"/>
+    </cs:lnRef>
+    <cs:fillRef idx="0"/>
+    <cs:effectRef idx="0"/>
+    <cs:fontRef idx="minor">
+      <a:schemeClr val="tx1"/>
+    </cs:fontRef>
+    <cs:spPr>
+      <a:ln w="28575" cap="rnd">
+        <a:solidFill>
+          <a:schemeClr val="phClr"/>
+        </a:solidFill>
+        <a:round/>
+      </a:ln>
+    </cs:spPr>
+  </cs:dataPointWireframe>
+  <cs:dataTable>
+    <cs:lnRef idx="0"/>
+    <cs:fillRef idx="0"/>
+    <cs:effectRef idx="0"/>
+    <cs:fontRef idx="minor">
+      <a:schemeClr val="tx1">
+        <a:lumMod val="65000"/>
+        <a:lumOff val="35000"/>
+      </a:schemeClr>
+    </cs:fontRef>
+    <cs:spPr>
+      <a:ln w="9525">
+        <a:solidFill>
+          <a:schemeClr val="tx1">
+            <a:lumMod val="15000"/>
+            <a:lumOff val="85000"/>
+          </a:schemeClr>
+        </a:solidFill>
+      </a:ln>
+    </cs:spPr>
+    <cs:defRPr sz="900"/>
+  </cs:dataTable>
+  <cs:downBar>
+    <cs:lnRef idx="0"/>
+    <cs:fillRef idx="0"/>
+    <cs:effectRef idx="0"/>
+    <cs:fontRef idx="minor">
+      <a:schemeClr val="dk1"/>
+    </cs:fontRef>
+    <cs:spPr>
+      <a:solidFill>
+        <a:schemeClr val="dk1">
+          <a:lumMod val="65000"/>
+          <a:lumOff val="35000"/>
+        </a:schemeClr>
+      </a:solidFill>
+      <a:ln w="9525">
+        <a:solidFill>
+          <a:schemeClr val="tx1">
+            <a:lumMod val="65000"/>
+            <a:lumOff val="35000"/>
+          </a:schemeClr>
+        </a:solidFill>
+      </a:ln>
+    </cs:spPr>
+  </cs:downBar>
+  <cs:dropLine>
+    <cs:lnRef idx="0"/>
+    <cs:fillRef idx="0"/>
+    <cs:effectRef idx="0"/>
+    <cs:fontRef idx="minor">
+      <a:schemeClr val="tx1"/>
+    </cs:fontRef>
+    <cs:spPr>
+      <a:ln w="9525" cap="flat" cmpd="sng" algn="ctr">
+        <a:solidFill>
+          <a:schemeClr val="tx1">
+            <a:lumMod val="35000"/>
+            <a:lumOff val="65000"/>
+          </a:schemeClr>
+        </a:solidFill>
+        <a:round/>
+      </a:ln>
+    </cs:spPr>
+  </cs:dropLine>
+  <cs:errorBar>
+    <cs:lnRef idx="0"/>
+    <cs:fillRef idx="0"/>
+    <cs:effectRef idx="0"/>
+    <cs:fontRef idx="minor">
+      <a:schemeClr val="tx1"/>
+    </cs:fontRef>
+    <cs:spPr>
+      <a:ln w="9525" cap="flat" cmpd="sng" algn="ctr">
+        <a:solidFill>
+          <a:schemeClr val="tx1">
+            <a:lumMod val="65000"/>
+            <a:lumOff val="35000"/>
+          </a:schemeClr>
+        </a:solidFill>
+        <a:round/>
+      </a:ln>
+    </cs:spPr>
+  </cs:errorBar>
+  <cs:floor>
+    <cs:lnRef idx="0"/>
+    <cs:fillRef idx="0"/>
+    <cs:effectRef idx="0"/>
+    <cs:fontRef idx="minor">
+      <a:schemeClr val="tx1"/>
+    </cs:fontRef>
+  </cs:floor>
+  <cs:gridlineMajor>
+    <cs:lnRef idx="0"/>
+    <cs:fillRef idx="0"/>
+    <cs:effectRef idx="0"/>
+    <cs:fontRef idx="minor">
+      <a:schemeClr val="tx1"/>
+    </cs:fontRef>
+    <cs:spPr>
+      <a:ln w="9525" cap="flat" cmpd="sng" algn="ctr">
+        <a:solidFill>
+          <a:schemeClr val="tx1">
+            <a:lumMod val="15000"/>
+            <a:lumOff val="85000"/>
+          </a:schemeClr>
+        </a:solidFill>
+        <a:round/>
+      </a:ln>
+    </cs:spPr>
+  </cs:gridlineMajor>
+  <cs:gridlineMinor>
+    <cs:lnRef idx="0"/>
+    <cs:fillRef idx="0"/>
+    <cs:effectRef idx="0"/>
+    <cs:fontRef idx="minor">
+      <a:schemeClr val="tx1"/>
+    </cs:fontRef>
+    <cs:spPr>
+      <a:ln w="9525" cap="flat" cmpd="sng" algn="ctr">
+        <a:solidFill>
+          <a:schemeClr val="tx1">
+            <a:lumMod val="15000"/>
+            <a:lumOff val="85000"/>
+          </a:schemeClr>
+        </a:solidFill>
+        <a:round/>
+      </a:ln>
+    </cs:spPr>
+  </cs:gridlineMinor>
+  <cs:hiLoLine>
+    <cs:lnRef idx="0"/>
+    <cs:fillRef idx="0"/>
+    <cs:effectRef idx="0"/>
+    <cs:fontRef idx="minor">
+      <a:schemeClr val="tx1"/>
+    </cs:fontRef>
+    <cs:spPr>
+      <a:ln w="9525" cap="flat" cmpd="sng" algn="ctr">
+        <a:solidFill>
+          <a:schemeClr val="tx1">
+            <a:lumMod val="75000"/>
+            <a:lumOff val="25000"/>
+          </a:schemeClr>
+        </a:solidFill>
+        <a:round/>
+      </a:ln>
+    </cs:spPr>
+  </cs:hiLoLine>
+  <cs:leaderLine>
+    <cs:lnRef idx="0"/>
+    <cs:fillRef idx="0"/>
+    <cs:effectRef idx="0"/>
+    <cs:fontRef idx="minor">
+      <a:schemeClr val="tx1"/>
+    </cs:fontRef>
+    <cs:spPr>
+      <a:ln w="9525" cap="flat" cmpd="sng" algn="ctr">
+        <a:solidFill>
+          <a:schemeClr val="tx1">
+            <a:lumMod val="35000"/>
+            <a:lumOff val="65000"/>
+          </a:schemeClr>
+        </a:solidFill>
+        <a:round/>
+      </a:ln>
+    </cs:spPr>
+  </cs:leaderLine>
+  <cs:legend>
+    <cs:lnRef idx="0"/>
+    <cs:fillRef idx="0"/>
+    <cs:effectRef idx="0"/>
+    <cs:fontRef idx="minor">
+      <a:schemeClr val="tx1">
+        <a:lumMod val="65000"/>
+        <a:lumOff val="35000"/>
+      </a:schemeClr>
+    </cs:fontRef>
+    <cs:defRPr sz="900"/>
+  </cs:legend>
+  <cs:plotArea mods="allowNoFillOverride allowNoLineOverride">
+    <cs:lnRef idx="0"/>
+    <cs:fillRef idx="0"/>
+    <cs:effectRef idx="0"/>
+    <cs:fontRef idx="minor">
+      <a:schemeClr val="tx1"/>
+    </cs:fontRef>
+  </cs:plotArea>
+  <cs:plotArea3D mods="allowNoFillOverride allowNoLineOverride">
+    <cs:lnRef idx="0"/>
+    <cs:fillRef idx="0"/>
+    <cs:effectRef idx="0"/>
+    <cs:fontRef idx="minor">
+      <a:schemeClr val="tx1"/>
+    </cs:fontRef>
+  </cs:plotArea3D>
+  <cs:seriesAxis>
+    <cs:lnRef idx="0"/>
+    <cs:fillRef idx="0"/>
+    <cs:effectRef idx="0"/>
+    <cs:fontRef idx="minor">
+      <a:schemeClr val="tx1">
+        <a:lumMod val="65000"/>
+        <a:lumOff val="35000"/>
+      </a:schemeClr>
+    </cs:fontRef>
+    <cs:spPr>
+      <a:ln w="9525" cap="flat" cmpd="sng" algn="ctr">
+        <a:solidFill>
+          <a:schemeClr val="tx1">
+            <a:lumMod val="15000"/>
+            <a:lumOff val="85000"/>
+          </a:schemeClr>
+        </a:solidFill>
+        <a:round/>
+      </a:ln>
+    </cs:spPr>
+    <cs:defRPr sz="900"/>
+  </cs:seriesAxis>
+  <cs:seriesLine>
+    <cs:lnRef idx="0"/>
+    <cs:fillRef idx="0"/>
+    <cs:effectRef idx="0"/>
+    <cs:fontRef idx="minor">
+      <a:schemeClr val="tx1"/>
+    </cs:fontRef>
+    <cs:spPr>
+      <a:ln w="9525" cap="flat">
+        <a:solidFill>
+          <a:srgbClr val="D9D9D9"/>
+        </a:solidFill>
+        <a:round/>
+      </a:ln>
+    </cs:spPr>
+  </cs:seriesLine>
+  <cs:title>
+    <cs:lnRef idx="0"/>
+    <cs:fillRef idx="0"/>
+    <cs:effectRef idx="0"/>
+    <cs:fontRef idx="minor">
+      <a:schemeClr val="tx1">
+        <a:lumMod val="65000"/>
+        <a:lumOff val="35000"/>
+      </a:schemeClr>
+    </cs:fontRef>
+    <cs:defRPr sz="1400"/>
+  </cs:title>
+  <cs:trendline>
+    <cs:lnRef idx="0">
+      <cs:styleClr val="auto"/>
+    </cs:lnRef>
+    <cs:fillRef idx="0"/>
+    <cs:effectRef idx="0"/>
+    <cs:fontRef idx="minor">
+      <a:schemeClr val="tx1"/>
+    </cs:fontRef>
+    <cs:spPr>
+      <a:ln w="19050" cap="rnd">
+        <a:solidFill>
+          <a:schemeClr val="phClr"/>
+        </a:solidFill>
+        <a:prstDash val="sysDash"/>
+      </a:ln>
+    </cs:spPr>
+  </cs:trendline>
+  <cs:trendlineLabel>
+    <cs:lnRef idx="0"/>
+    <cs:fillRef idx="0"/>
+    <cs:effectRef idx="0"/>
+    <cs:fontRef idx="minor">
+      <a:schemeClr val="tx1">
+        <a:lumMod val="65000"/>
+        <a:lumOff val="35000"/>
+      </a:schemeClr>
+    </cs:fontRef>
+    <cs:defRPr sz="900"/>
+  </cs:trendlineLabel>
+  <cs:upBar>
+    <cs:lnRef idx="0"/>
+    <cs:fillRef idx="0"/>
+    <cs:effectRef idx="0"/>
+    <cs:fontRef idx="minor">
+      <a:schemeClr val="dk1"/>
+    </cs:fontRef>
+    <cs:spPr>
+      <a:solidFill>
+        <a:schemeClr val="lt1"/>
+      </a:solidFill>
+      <a:ln w="9525">
+        <a:solidFill>
+          <a:schemeClr val="tx1">
+            <a:lumMod val="15000"/>
+            <a:lumOff val="85000"/>
+          </a:schemeClr>
+        </a:solidFill>
+      </a:ln>
+    </cs:spPr>
+  </cs:upBar>
+  <cs:valueAxis>
+    <cs:lnRef idx="0"/>
+    <cs:fillRef idx="0"/>
+    <cs:effectRef idx="0"/>
+    <cs:fontRef idx="minor">
+      <a:schemeClr val="tx1">
+        <a:lumMod val="65000"/>
+        <a:lumOff val="35000"/>
+      </a:schemeClr>
+    </cs:fontRef>
+    <cs:defRPr sz="900"/>
+  </cs:valueAxis>
+  <cs:wall>
+    <cs:lnRef idx="0"/>
+    <cs:fillRef idx="0"/>
+    <cs:effectRef idx="0"/>
+    <cs:fontRef idx="minor">
+      <a:schemeClr val="tx1"/>
+    </cs:fontRef>
+  </cs:wall>
+</cs:chartStyle>
+</file>
+
 <file path=word/glossary/document.xml><?xml version="1.0" encoding="utf-8"?>
 <w:glossaryDocument xmlns:wpc="http://schemas.microsoft.com/office/word/2010/wordprocessingCanvas" xmlns:cx="http://schemas.microsoft.com/office/drawing/2014/chartex" xmlns:cx1="http://schemas.microsoft.com/office/drawing/2015/9/8/chartex" xmlns:cx2="http://schemas.microsoft.com/office/drawing/2015/10/21/chartex" xmlns:cx3="http://schemas.microsoft.com/office/drawing/2016/5/9/chartex" xmlns:cx4="http://schemas.microsoft.com/office/drawing/2016/5/10/chartex" xmlns:cx5="http://schemas.microsoft.com/office/drawing/2016/5/11/chartex" xmlns:cx6="http://schemas.microsoft.com/office/drawing/2016/5/12/chartex" xmlns:cx7="http://schemas.microsoft.com/office/drawing/2016/5/13/chartex" xmlns:cx8="http://schemas.microsoft.com/office/drawing/2016/5/14/chartex" xmlns:mc="http://schemas.openxmlformats.org/markup-compatibility/2006" xmlns:o="urn:schemas-microsoft-com:office:office" xmlns:r="http://schemas.openxmlformats.org/officeDocument/2006/relationships" xmlns:m="http://schemas.openxmlformats.org/officeDocument/2006/math" xmlns:v="urn:schemas-microsoft-com:vml" xmlns:wp14="http://schemas.microsoft.com/office/word/2010/wordprocessingDrawing" xmlns:wp="http://schemas.openxmlformats.org/drawingml/2006/wordprocessingDrawing" xmlns:w10="urn:schemas-microsoft-com:office:word" xmlns:w="http://schemas.openxmlformats.org/wordprocessingml/2006/main" xmlns:w14="http://schemas.microsoft.com/office/word/2010/wordml" xmlns:w15="http://schemas.microsoft.com/office/word/2012/wordml" xmlns:w16se="http://schemas.microsoft.com/office/word/2015/wordml/symex" xmlns:wpg="http://schemas.microsoft.com/office/word/2010/wordprocessingGroup" xmlns:wpi="http://schemas.microsoft.com/office/word/2010/wordprocessingInk" xmlns:wne="http://schemas.microsoft.com/office/word/2006/wordml" xmlns:wps="http://schemas.microsoft.com/office/word/2010/wordprocessingShape" mc:Ignorable="w14 w15 w16se wp14"/>
 </file>
@@ -4003,8 +8009,8 @@
   </w:compat>
   <w:rsids>
     <w:rsidRoot w:val="00DF5226"/>
-    <w:rsid w:val="00A920A3"/>
     <w:rsid w:val="00DF5226"/>
+    <w:rsid w:val="00FD029E"/>
   </w:rsids>
   <m:mathPr>
     <m:mathFont m:val="Cambria Math"/>
@@ -4816,7 +8822,7 @@
 </file>
 
 <file path=customXml/itemProps2.xml><?xml version="1.0" encoding="utf-8"?>
-<ds:datastoreItem xmlns:ds="http://schemas.openxmlformats.org/officeDocument/2006/customXml" ds:itemID="{D61B2A00-86B0-4367-8696-040D234922AA}">
+<ds:datastoreItem xmlns:ds="http://schemas.openxmlformats.org/officeDocument/2006/customXml" ds:itemID="{D2F17BCF-3B0D-4052-9A60-2E92B3ECDBFF}">
   <ds:schemaRefs>
     <ds:schemaRef ds:uri="http://schemas.openxmlformats.org/officeDocument/2006/bibliography"/>
   </ds:schemaRefs>

</xml_diff>